<commit_message>
especificação de caso de uso manter estudante
</commit_message>
<xml_diff>
--- a/manter_estudante/MiniEspecificacaoDeCasoDeUso.docx
+++ b/manter_estudante/MiniEspecificacaoDeCasoDeUso.docx
@@ -13,16 +13,7 @@
           <w:sz w:val="32"/>
           <w:szCs w:val="32"/>
         </w:rPr>
-        <w:t>Mini-Especificação de Caso</w:t>
-      </w:r>
-      <w:bookmarkStart w:id="0" w:name="_GoBack"/>
-      <w:bookmarkEnd w:id="0"/>
-      <w:r>
-        <w:rPr>
-          <w:sz w:val="32"/>
-          <w:szCs w:val="32"/>
-        </w:rPr>
-        <w:t xml:space="preserve"> de Uso</w:t>
+        <w:t>Mini-Especificação do Caso de Uso “Manter Estudante”</w:t>
       </w:r>
     </w:p>
     <w:p>
@@ -52,148 +43,132 @@
           <w:sz w:val="28"/>
           <w:szCs w:val="28"/>
         </w:rPr>
-        <w:t>&lt;</w:t>
-      </w:r>
-      <w:r>
-        <w:rPr>
-          <w:sz w:val="28"/>
-          <w:szCs w:val="28"/>
-        </w:rPr>
-        <w:t>Consulta de Estudante</w:t>
-      </w:r>
-      <w:r>
-        <w:rPr>
-          <w:sz w:val="28"/>
-          <w:szCs w:val="28"/>
-        </w:rPr>
-        <w:t>&gt;</w:t>
-      </w:r>
-    </w:p>
-    <w:p>
-      <w:pPr>
-        <w:pStyle w:val="Normal"/>
-        <w:jc w:val="both"/>
-        <w:rPr/>
-      </w:pPr>
-      <w:r>
-        <w:rPr/>
-      </w:r>
-    </w:p>
-    <w:p>
-      <w:pPr>
-        <w:pStyle w:val="Normal"/>
-        <w:jc w:val="both"/>
+        <w:t>&lt;Cenário: Incluir Estudante&gt;</w:t>
+      </w:r>
+    </w:p>
+    <w:p>
+      <w:pPr>
+        <w:pStyle w:val="Normal"/>
+        <w:jc w:val="both"/>
+        <w:rPr/>
+      </w:pPr>
+      <w:r>
+        <w:rPr/>
+      </w:r>
+    </w:p>
+    <w:p>
+      <w:pPr>
+        <w:pStyle w:val="Normal"/>
+        <w:jc w:val="both"/>
+        <w:rPr/>
+      </w:pPr>
+      <w:r>
         <w:rPr>
           <w:u w:val="single"/>
         </w:rPr>
+        <w:t>Objetivo:</w:t>
+      </w:r>
+    </w:p>
+    <w:p>
+      <w:pPr>
+        <w:pStyle w:val="Normal"/>
+        <w:jc w:val="both"/>
+        <w:rPr/>
+      </w:pPr>
+      <w:r>
+        <w:rPr/>
+      </w:r>
+    </w:p>
+    <w:p>
+      <w:pPr>
+        <w:pStyle w:val="Normal"/>
+        <w:jc w:val="both"/>
+        <w:rPr/>
+      </w:pPr>
+      <w:r>
+        <w:rPr/>
+        <w:t>Tem como objetivo mapear todas as etapas que envolvem a inclusão de um Estudante no sistema de universidade.</w:t>
+      </w:r>
+    </w:p>
+    <w:p>
+      <w:pPr>
+        <w:pStyle w:val="Normal"/>
+        <w:jc w:val="both"/>
+        <w:rPr/>
+      </w:pPr>
+      <w:r>
+        <w:rPr/>
+      </w:r>
+    </w:p>
+    <w:p>
+      <w:pPr>
+        <w:pStyle w:val="Normal"/>
+        <w:jc w:val="both"/>
+        <w:rPr/>
       </w:pPr>
       <w:r>
         <w:rPr>
           <w:u w:val="single"/>
         </w:rPr>
-        <w:t>Objetivo:</w:t>
-      </w:r>
-    </w:p>
-    <w:p>
-      <w:pPr>
-        <w:pStyle w:val="Normal"/>
-        <w:jc w:val="both"/>
-        <w:rPr/>
-      </w:pPr>
-      <w:r>
-        <w:rPr/>
-      </w:r>
-    </w:p>
-    <w:p>
-      <w:pPr>
-        <w:pStyle w:val="Normal"/>
-        <w:jc w:val="both"/>
-        <w:rPr/>
-      </w:pPr>
-      <w:r>
-        <w:rPr/>
-        <w:t>Tem como objetivo mapear todas as etapas que envolvem a consulta de um estudante.</w:t>
-      </w:r>
-    </w:p>
-    <w:p>
-      <w:pPr>
-        <w:pStyle w:val="Normal"/>
-        <w:jc w:val="both"/>
-        <w:rPr/>
-      </w:pPr>
-      <w:r>
-        <w:rPr/>
-      </w:r>
-    </w:p>
-    <w:p>
-      <w:pPr>
-        <w:pStyle w:val="Normal"/>
-        <w:jc w:val="both"/>
+        <w:t>Pré-condição:</w:t>
+      </w:r>
+    </w:p>
+    <w:p>
+      <w:pPr>
+        <w:pStyle w:val="Normal"/>
+        <w:jc w:val="both"/>
+        <w:rPr/>
+      </w:pPr>
+      <w:r>
+        <w:rPr/>
+      </w:r>
+    </w:p>
+    <w:p>
+      <w:pPr>
+        <w:pStyle w:val="Normal"/>
+        <w:jc w:val="both"/>
+        <w:rPr/>
+      </w:pPr>
+      <w:r>
+        <w:rPr/>
+        <w:t>Não existente.</w:t>
+      </w:r>
+    </w:p>
+    <w:p>
+      <w:pPr>
+        <w:pStyle w:val="Normal"/>
+        <w:jc w:val="both"/>
+        <w:rPr/>
+      </w:pPr>
+      <w:r>
+        <w:rPr/>
+      </w:r>
+    </w:p>
+    <w:p>
+      <w:pPr>
+        <w:pStyle w:val="Normal"/>
+        <w:jc w:val="both"/>
+        <w:rPr/>
+      </w:pPr>
+      <w:r>
         <w:rPr>
           <w:u w:val="single"/>
         </w:rPr>
-      </w:pPr>
-      <w:r>
+        <w:t>Fluxo Principal:</w:t>
+      </w:r>
+    </w:p>
+    <w:p>
+      <w:pPr>
+        <w:pStyle w:val="Normal"/>
+        <w:jc w:val="both"/>
         <w:rPr>
           <w:u w:val="single"/>
         </w:rPr>
-        <w:t>Pré-condição:</w:t>
-      </w:r>
-    </w:p>
-    <w:p>
-      <w:pPr>
-        <w:pStyle w:val="Normal"/>
-        <w:jc w:val="both"/>
-        <w:rPr/>
-      </w:pPr>
-      <w:r>
-        <w:rPr/>
-      </w:r>
-    </w:p>
-    <w:p>
-      <w:pPr>
-        <w:pStyle w:val="Normal"/>
-        <w:jc w:val="both"/>
-        <w:rPr/>
-      </w:pPr>
-      <w:r>
-        <w:rPr/>
-        <w:t>Não existente.</w:t>
-      </w:r>
-    </w:p>
-    <w:p>
-      <w:pPr>
-        <w:pStyle w:val="Normal"/>
-        <w:jc w:val="both"/>
-        <w:rPr/>
-      </w:pPr>
-      <w:r>
-        <w:rPr/>
-      </w:r>
-    </w:p>
-    <w:p>
-      <w:pPr>
-        <w:pStyle w:val="Normal"/>
-        <w:jc w:val="both"/>
+      </w:pPr>
+      <w:r>
         <w:rPr>
           <w:u w:val="single"/>
         </w:rPr>
-      </w:pPr>
-      <w:r>
-        <w:rPr>
-          <w:u w:val="single"/>
-        </w:rPr>
-        <w:t>Fluxo Principal:</w:t>
-      </w:r>
-    </w:p>
-    <w:p>
-      <w:pPr>
-        <w:pStyle w:val="Normal"/>
-        <w:jc w:val="both"/>
-        <w:rPr/>
-      </w:pPr>
-      <w:r>
-        <w:rPr/>
       </w:r>
     </w:p>
     <w:p>
@@ -208,7 +183,7 @@
       </w:pPr>
       <w:r>
         <w:rPr/>
-        <w:t>Este caso de uso inicia quando o ator Funcionário solicita o manter estudante.</w:t>
+        <w:t>Este caso de uso inicia quando o ator Funcionário solicita o caso de uso Manter Estudante.</w:t>
       </w:r>
     </w:p>
     <w:p>
@@ -223,7 +198,7 @@
       </w:pPr>
       <w:r>
         <w:rPr/>
-        <w:t>O sistema apresenta a tela Manter Estudante.</w:t>
+        <w:t>O sistema apresenta a tela manter Estudante.</w:t>
       </w:r>
     </w:p>
     <w:p>
@@ -238,7 +213,7 @@
       </w:pPr>
       <w:r>
         <w:rPr/>
-        <w:t>O ator Funcionário informa o  RG do Estudante e solicita a consulta.</w:t>
+        <w:t>O ator Funcionário informa os dados do Estudante e solicita a inclusão do Estudante.</w:t>
       </w:r>
     </w:p>
     <w:p>
@@ -253,7 +228,7 @@
       </w:pPr>
       <w:r>
         <w:rPr/>
-        <w:t>O sistema valida o RG do estudante, conforme regra de negócio #1. (E1)</w:t>
+        <w:t>O sistema valida os dados conforme regra de negócio RN1. (E1)</w:t>
       </w:r>
     </w:p>
     <w:p>
@@ -268,7 +243,7 @@
       </w:pPr>
       <w:r>
         <w:rPr/>
-        <w:t>O sistema recupera o estudante pelo RG informado.(E2)</w:t>
+        <w:t>O sistema grava os dados conforme regra de negócio RN2.</w:t>
       </w:r>
     </w:p>
     <w:p>
@@ -283,7 +258,7 @@
       </w:pPr>
       <w:r>
         <w:rPr/>
-        <w:t>O sistema apresenta o estudante na tela Manter Estudante.</w:t>
+        <w:t>O sistema apresenta mensagem: “Estudante incluído com sucesso”.</w:t>
       </w:r>
     </w:p>
     <w:p>
@@ -298,29 +273,31 @@
       </w:pPr>
       <w:r>
         <w:rPr/>
-        <w:t>O fluxo é encerrado.</w:t>
-      </w:r>
-    </w:p>
-    <w:p>
-      <w:pPr>
-        <w:pStyle w:val="Normal"/>
-        <w:jc w:val="both"/>
+        <w:t>O sistema encerra o caso de uso.</w:t>
+      </w:r>
+    </w:p>
+    <w:p>
+      <w:pPr>
+        <w:pStyle w:val="Normal"/>
+        <w:jc w:val="both"/>
+        <w:rPr/>
+      </w:pPr>
+      <w:r>
+        <w:rPr/>
+        <w:t xml:space="preserve"> </w:t>
+      </w:r>
+    </w:p>
+    <w:p>
+      <w:pPr>
+        <w:pStyle w:val="Normal"/>
+        <w:jc w:val="both"/>
+        <w:rPr/>
+      </w:pPr>
+      <w:r>
         <w:rPr>
           <w:u w:val="single"/>
         </w:rPr>
-      </w:pPr>
-      <w:r>
-        <w:rPr/>
-      </w:r>
-    </w:p>
-    <w:p>
-      <w:pPr>
-        <w:pStyle w:val="Normal"/>
-        <w:jc w:val="both"/>
-        <w:rPr/>
-      </w:pPr>
-      <w:r>
-        <w:rPr/>
+        <w:t>Fluxos de Exceção:</w:t>
       </w:r>
     </w:p>
     <w:p>
@@ -335,17 +312,6 @@
         <w:rPr>
           <w:u w:val="single"/>
         </w:rPr>
-        <w:t>Fluxos de Exceção:</w:t>
-      </w:r>
-    </w:p>
-    <w:p>
-      <w:pPr>
-        <w:pStyle w:val="Normal"/>
-        <w:jc w:val="both"/>
-        <w:rPr/>
-      </w:pPr>
-      <w:r>
-        <w:rPr/>
       </w:r>
     </w:p>
     <w:p>
@@ -360,37 +326,1034 @@
       </w:pPr>
       <w:r>
         <w:rPr/>
-        <w:t>Erro nas regras de negócio. Isto ocorre no passo P4.</w:t>
+        <w:t>Erros na validação das regras de negócio.</w:t>
+      </w:r>
+    </w:p>
+    <w:p>
+      <w:pPr>
+        <w:pStyle w:val="Normal"/>
+        <w:ind w:left="357" w:hanging="0"/>
+        <w:jc w:val="both"/>
+        <w:rPr/>
+      </w:pPr>
+      <w:r>
+        <w:rPr/>
+        <w:tab/>
+        <w:t>E1.1</w:t>
+        <w:tab/>
+        <w:t xml:space="preserve">Encontradas situações de erro nas regras de negócio, o sistema deve apresentar a mensagem correspondente à regra infringida. Os campos devem permanecer com os dados informados pelo ator. </w:t>
+      </w:r>
+    </w:p>
+    <w:p>
+      <w:pPr>
+        <w:pStyle w:val="Normal"/>
+        <w:jc w:val="both"/>
+        <w:rPr/>
+      </w:pPr>
+      <w:r>
+        <w:rPr/>
+      </w:r>
+    </w:p>
+    <w:p>
+      <w:pPr>
+        <w:pStyle w:val="Normal"/>
+        <w:jc w:val="both"/>
+        <w:rPr/>
+      </w:pPr>
+      <w:r>
+        <w:rPr/>
+      </w:r>
+    </w:p>
+    <w:p>
+      <w:pPr>
+        <w:pStyle w:val="Normal"/>
+        <w:jc w:val="both"/>
+        <w:rPr/>
+      </w:pPr>
+      <w:r>
+        <w:rPr/>
+      </w:r>
+    </w:p>
+    <w:p>
+      <w:pPr>
+        <w:pStyle w:val="Normal"/>
+        <w:jc w:val="both"/>
+        <w:rPr/>
+      </w:pPr>
+      <w:r>
+        <w:rPr/>
+      </w:r>
+    </w:p>
+    <w:p>
+      <w:pPr>
+        <w:pStyle w:val="Normal"/>
+        <w:jc w:val="both"/>
+        <w:rPr/>
+      </w:pPr>
+      <w:r>
+        <w:rPr/>
+      </w:r>
+    </w:p>
+    <w:p>
+      <w:pPr>
+        <w:pStyle w:val="Normal"/>
+        <w:jc w:val="both"/>
+        <w:rPr/>
+      </w:pPr>
+      <w:r>
+        <w:rPr/>
+      </w:r>
+    </w:p>
+    <w:p>
+      <w:pPr>
+        <w:pStyle w:val="Normal"/>
+        <w:jc w:val="both"/>
+        <w:rPr/>
+      </w:pPr>
+      <w:r>
+        <w:rPr/>
+      </w:r>
+    </w:p>
+    <w:p>
+      <w:pPr>
+        <w:pStyle w:val="Normal"/>
+        <w:jc w:val="both"/>
+        <w:rPr/>
+      </w:pPr>
+      <w:r>
+        <w:rPr/>
+      </w:r>
+    </w:p>
+    <w:p>
+      <w:pPr>
+        <w:pStyle w:val="Normal"/>
+        <w:jc w:val="both"/>
+        <w:rPr/>
+      </w:pPr>
+      <w:r>
+        <w:rPr/>
+      </w:r>
+    </w:p>
+    <w:p>
+      <w:pPr>
+        <w:pStyle w:val="Normal"/>
+        <w:jc w:val="both"/>
+        <w:rPr/>
+      </w:pPr>
+      <w:r>
+        <w:rPr/>
+      </w:r>
+    </w:p>
+    <w:p>
+      <w:pPr>
+        <w:pStyle w:val="Normal"/>
+        <w:jc w:val="both"/>
+        <w:rPr/>
+      </w:pPr>
+      <w:r>
+        <w:rPr/>
+      </w:r>
+    </w:p>
+    <w:p>
+      <w:pPr>
+        <w:pStyle w:val="Normal"/>
+        <w:jc w:val="both"/>
+        <w:rPr/>
+      </w:pPr>
+      <w:r>
+        <w:rPr/>
+      </w:r>
+    </w:p>
+    <w:p>
+      <w:pPr>
+        <w:pStyle w:val="Normal"/>
+        <w:jc w:val="both"/>
+        <w:rPr/>
+      </w:pPr>
+      <w:r>
+        <w:rPr/>
+      </w:r>
+    </w:p>
+    <w:p>
+      <w:pPr>
+        <w:pStyle w:val="Normal"/>
+        <w:jc w:val="both"/>
+        <w:rPr/>
+      </w:pPr>
+      <w:r>
+        <w:rPr/>
+      </w:r>
+    </w:p>
+    <w:p>
+      <w:pPr>
+        <w:pStyle w:val="Normal"/>
+        <w:jc w:val="both"/>
+        <w:rPr/>
+      </w:pPr>
+      <w:r>
+        <w:rPr/>
+      </w:r>
+    </w:p>
+    <w:p>
+      <w:pPr>
+        <w:pStyle w:val="Normal"/>
+        <w:jc w:val="both"/>
+        <w:rPr/>
+      </w:pPr>
+      <w:r>
+        <w:rPr/>
+      </w:r>
+    </w:p>
+    <w:p>
+      <w:pPr>
+        <w:pStyle w:val="Normal"/>
+        <w:jc w:val="both"/>
+        <w:rPr/>
+      </w:pPr>
+      <w:r>
+        <w:rPr/>
+      </w:r>
+    </w:p>
+    <w:p>
+      <w:pPr>
+        <w:pStyle w:val="Normal"/>
+        <w:jc w:val="center"/>
+        <w:rPr/>
+      </w:pPr>
+      <w:r>
+        <w:rPr>
+          <w:sz w:val="28"/>
+          <w:szCs w:val="28"/>
+        </w:rPr>
+        <w:t>&lt; Cenário: Consultar Estudante&gt;</w:t>
+      </w:r>
+    </w:p>
+    <w:p>
+      <w:pPr>
+        <w:pStyle w:val="Normal"/>
+        <w:jc w:val="both"/>
+        <w:rPr/>
+      </w:pPr>
+      <w:r>
+        <w:rPr/>
+      </w:r>
+    </w:p>
+    <w:p>
+      <w:pPr>
+        <w:pStyle w:val="Normal"/>
+        <w:jc w:val="both"/>
+        <w:rPr/>
+      </w:pPr>
+      <w:r>
+        <w:rPr>
+          <w:u w:val="single"/>
+        </w:rPr>
+        <w:t>Objetivo:</w:t>
+      </w:r>
+    </w:p>
+    <w:p>
+      <w:pPr>
+        <w:pStyle w:val="Normal"/>
+        <w:jc w:val="both"/>
+        <w:rPr/>
+      </w:pPr>
+      <w:r>
+        <w:rPr/>
+      </w:r>
+    </w:p>
+    <w:p>
+      <w:pPr>
+        <w:pStyle w:val="Normal"/>
+        <w:jc w:val="both"/>
+        <w:rPr/>
+      </w:pPr>
+      <w:r>
+        <w:rPr/>
+        <w:t>Tem como objetivo mapear todas as etapas que envolvem a consulta de um Estudante no sistema de universidade.</w:t>
+      </w:r>
+    </w:p>
+    <w:p>
+      <w:pPr>
+        <w:pStyle w:val="Normal"/>
+        <w:jc w:val="both"/>
+        <w:rPr/>
+      </w:pPr>
+      <w:r>
+        <w:rPr/>
+      </w:r>
+    </w:p>
+    <w:p>
+      <w:pPr>
+        <w:pStyle w:val="Normal"/>
+        <w:jc w:val="both"/>
+        <w:rPr/>
+      </w:pPr>
+      <w:r>
+        <w:rPr>
+          <w:u w:val="single"/>
+        </w:rPr>
+        <w:t>Pré-condição:</w:t>
+      </w:r>
+    </w:p>
+    <w:p>
+      <w:pPr>
+        <w:pStyle w:val="Normal"/>
+        <w:jc w:val="both"/>
+        <w:rPr/>
+      </w:pPr>
+      <w:r>
+        <w:rPr/>
+      </w:r>
+    </w:p>
+    <w:p>
+      <w:pPr>
+        <w:pStyle w:val="Normal"/>
+        <w:jc w:val="both"/>
+        <w:rPr/>
+      </w:pPr>
+      <w:r>
+        <w:rPr/>
+        <w:t>Não existente.</w:t>
+      </w:r>
+    </w:p>
+    <w:p>
+      <w:pPr>
+        <w:pStyle w:val="Normal"/>
+        <w:jc w:val="both"/>
+        <w:rPr/>
+      </w:pPr>
+      <w:r>
+        <w:rPr/>
+      </w:r>
+    </w:p>
+    <w:p>
+      <w:pPr>
+        <w:pStyle w:val="Normal"/>
+        <w:jc w:val="both"/>
+        <w:rPr/>
+      </w:pPr>
+      <w:r>
+        <w:rPr>
+          <w:u w:val="single"/>
+        </w:rPr>
+        <w:t>Fluxo Principal:</w:t>
+      </w:r>
+    </w:p>
+    <w:p>
+      <w:pPr>
+        <w:pStyle w:val="Normal"/>
+        <w:jc w:val="both"/>
+        <w:rPr>
+          <w:u w:val="single"/>
+        </w:rPr>
+      </w:pPr>
+      <w:r>
+        <w:rPr>
+          <w:u w:val="single"/>
+        </w:rPr>
       </w:r>
     </w:p>
     <w:p>
       <w:pPr>
         <w:pStyle w:val="ListParagraph"/>
         <w:numPr>
-          <w:ilvl w:val="1"/>
-          <w:numId w:val="2"/>
+          <w:ilvl w:val="0"/>
+          <w:numId w:val="4"/>
         </w:numPr>
         <w:jc w:val="both"/>
         <w:rPr/>
       </w:pPr>
       <w:r>
         <w:rPr/>
-        <w:t>O sistema apresenta a mensagem de erro.</w:t>
+        <w:t>Este caso de uso inicia quando o ator Funcionário solicita o caso de uso Manter Estudante.</w:t>
       </w:r>
     </w:p>
     <w:p>
       <w:pPr>
         <w:pStyle w:val="ListParagraph"/>
         <w:numPr>
-          <w:ilvl w:val="1"/>
-          <w:numId w:val="2"/>
+          <w:ilvl w:val="0"/>
+          <w:numId w:val="4"/>
         </w:numPr>
         <w:jc w:val="both"/>
         <w:rPr/>
       </w:pPr>
       <w:r>
         <w:rPr/>
-        <w:t>O sistema volta ao passo P2.</w:t>
+        <w:t>O sistema apresenta a tela Manter Estudante.</w:t>
+      </w:r>
+    </w:p>
+    <w:p>
+      <w:pPr>
+        <w:pStyle w:val="ListParagraph"/>
+        <w:numPr>
+          <w:ilvl w:val="0"/>
+          <w:numId w:val="4"/>
+        </w:numPr>
+        <w:jc w:val="both"/>
+        <w:rPr/>
+      </w:pPr>
+      <w:r>
+        <w:rPr/>
+        <w:t>O ator Funcionário informa o código do Estudante e solicita a consulta do Estudante.</w:t>
+      </w:r>
+    </w:p>
+    <w:p>
+      <w:pPr>
+        <w:pStyle w:val="ListParagraph"/>
+        <w:numPr>
+          <w:ilvl w:val="0"/>
+          <w:numId w:val="4"/>
+        </w:numPr>
+        <w:jc w:val="both"/>
+        <w:rPr/>
+      </w:pPr>
+      <w:r>
+        <w:rPr/>
+        <w:t>O sistema valida o código do Estudante conforme regra de negócio RN1. (E1)</w:t>
+      </w:r>
+    </w:p>
+    <w:p>
+      <w:pPr>
+        <w:pStyle w:val="ListParagraph"/>
+        <w:numPr>
+          <w:ilvl w:val="0"/>
+          <w:numId w:val="4"/>
+        </w:numPr>
+        <w:jc w:val="both"/>
+        <w:rPr/>
+      </w:pPr>
+      <w:r>
+        <w:rPr/>
+        <w:t>O sistema recupera os dados do Estudante. (E2)</w:t>
+      </w:r>
+    </w:p>
+    <w:p>
+      <w:pPr>
+        <w:pStyle w:val="ListParagraph"/>
+        <w:numPr>
+          <w:ilvl w:val="0"/>
+          <w:numId w:val="4"/>
+        </w:numPr>
+        <w:jc w:val="both"/>
+        <w:rPr/>
+      </w:pPr>
+      <w:r>
+        <w:rPr/>
+        <w:t>O sistema apresenta os dados do Estudante na tela do Manter Estudante.</w:t>
+      </w:r>
+    </w:p>
+    <w:p>
+      <w:pPr>
+        <w:pStyle w:val="ListParagraph"/>
+        <w:numPr>
+          <w:ilvl w:val="0"/>
+          <w:numId w:val="4"/>
+        </w:numPr>
+        <w:jc w:val="both"/>
+        <w:rPr/>
+      </w:pPr>
+      <w:r>
+        <w:rPr/>
+        <w:t>O sistema encerra o caso de uso.</w:t>
+      </w:r>
+    </w:p>
+    <w:p>
+      <w:pPr>
+        <w:pStyle w:val="ListParagraph"/>
+        <w:jc w:val="both"/>
+        <w:rPr/>
+      </w:pPr>
+      <w:r>
+        <w:rPr/>
+        <w:t xml:space="preserve"> </w:t>
+      </w:r>
+    </w:p>
+    <w:p>
+      <w:pPr>
+        <w:pStyle w:val="Normal"/>
+        <w:jc w:val="both"/>
+        <w:rPr/>
+      </w:pPr>
+      <w:r>
+        <w:rPr>
+          <w:u w:val="single"/>
+        </w:rPr>
+        <w:t>Fluxos de Exceção:</w:t>
+      </w:r>
+    </w:p>
+    <w:p>
+      <w:pPr>
+        <w:pStyle w:val="Normal"/>
+        <w:ind w:left="357" w:hanging="0"/>
+        <w:jc w:val="both"/>
+        <w:rPr>
+          <w:u w:val="single"/>
+        </w:rPr>
+      </w:pPr>
+      <w:r>
+        <w:rPr>
+          <w:u w:val="single"/>
+        </w:rPr>
+      </w:r>
+    </w:p>
+    <w:p>
+      <w:pPr>
+        <w:pStyle w:val="Normal"/>
+        <w:ind w:left="357" w:hanging="0"/>
+        <w:jc w:val="both"/>
+        <w:rPr/>
+      </w:pPr>
+      <w:r>
+        <w:rPr/>
+        <w:t>E1. Erros na validação das regras de negócio.</w:t>
+      </w:r>
+    </w:p>
+    <w:p>
+      <w:pPr>
+        <w:pStyle w:val="Normal"/>
+        <w:ind w:left="357" w:hanging="0"/>
+        <w:jc w:val="both"/>
+        <w:rPr/>
+      </w:pPr>
+      <w:r>
+        <w:rPr/>
+        <w:tab/>
+        <w:t>E1.1</w:t>
+        <w:tab/>
+        <w:t xml:space="preserve">Encontradas situações de erro nas regras de negócio, o sistema deve apresentar a mensagem correspondente à regra infringida. Os campos devem permanecer com os dados informados pelo ator. </w:t>
+      </w:r>
+    </w:p>
+    <w:p>
+      <w:pPr>
+        <w:pStyle w:val="Normal"/>
+        <w:ind w:left="357" w:hanging="0"/>
+        <w:jc w:val="both"/>
+        <w:rPr/>
+      </w:pPr>
+      <w:r>
+        <w:rPr/>
+      </w:r>
+    </w:p>
+    <w:p>
+      <w:pPr>
+        <w:pStyle w:val="Normal"/>
+        <w:ind w:left="357" w:hanging="0"/>
+        <w:jc w:val="both"/>
+        <w:rPr/>
+      </w:pPr>
+      <w:r>
+        <w:rPr/>
+        <w:t>E2. Estudante não cadastrado. Isto ocorre no passo P5.</w:t>
+      </w:r>
+    </w:p>
+    <w:p>
+      <w:pPr>
+        <w:pStyle w:val="Normal"/>
+        <w:ind w:left="357" w:hanging="0"/>
+        <w:jc w:val="both"/>
+        <w:rPr/>
+      </w:pPr>
+      <w:r>
+        <w:rPr/>
+        <w:tab/>
+        <w:t>E2.1. O sistema não recuperou os dados do Estudante.</w:t>
+      </w:r>
+    </w:p>
+    <w:p>
+      <w:pPr>
+        <w:pStyle w:val="Normal"/>
+        <w:ind w:left="357" w:hanging="0"/>
+        <w:jc w:val="both"/>
+        <w:rPr/>
+      </w:pPr>
+      <w:r>
+        <w:rPr/>
+        <w:tab/>
+        <w:t>E2.2. O sistema apresenta mensagem: “Estudante não cadastrado”.</w:t>
+      </w:r>
+    </w:p>
+    <w:p>
+      <w:pPr>
+        <w:pStyle w:val="Normal"/>
+        <w:ind w:left="357" w:hanging="0"/>
+        <w:jc w:val="both"/>
+        <w:rPr/>
+      </w:pPr>
+      <w:r>
+        <w:rPr/>
+        <w:tab/>
+        <w:t>E2.3. O sistema volta para o passo P2.</w:t>
+      </w:r>
+    </w:p>
+    <w:p>
+      <w:pPr>
+        <w:pStyle w:val="Normal"/>
+        <w:ind w:left="357" w:hanging="0"/>
+        <w:jc w:val="both"/>
+        <w:rPr/>
+      </w:pPr>
+      <w:r>
+        <w:rPr/>
+      </w:r>
+    </w:p>
+    <w:p>
+      <w:pPr>
+        <w:pStyle w:val="Normal"/>
+        <w:jc w:val="both"/>
+        <w:rPr/>
+      </w:pPr>
+      <w:r>
+        <w:rPr/>
+      </w:r>
+    </w:p>
+    <w:p>
+      <w:pPr>
+        <w:pStyle w:val="Normal"/>
+        <w:jc w:val="both"/>
+        <w:rPr/>
+      </w:pPr>
+      <w:r>
+        <w:rPr/>
+      </w:r>
+    </w:p>
+    <w:p>
+      <w:pPr>
+        <w:pStyle w:val="Normal"/>
+        <w:jc w:val="both"/>
+        <w:rPr/>
+      </w:pPr>
+      <w:r>
+        <w:rPr/>
+      </w:r>
+    </w:p>
+    <w:p>
+      <w:pPr>
+        <w:pStyle w:val="Normal"/>
+        <w:jc w:val="both"/>
+        <w:rPr/>
+      </w:pPr>
+      <w:r>
+        <w:rPr/>
+      </w:r>
+    </w:p>
+    <w:p>
+      <w:pPr>
+        <w:pStyle w:val="Normal"/>
+        <w:jc w:val="both"/>
+        <w:rPr/>
+      </w:pPr>
+      <w:r>
+        <w:rPr/>
+      </w:r>
+    </w:p>
+    <w:p>
+      <w:pPr>
+        <w:pStyle w:val="Normal"/>
+        <w:jc w:val="both"/>
+        <w:rPr/>
+      </w:pPr>
+      <w:r>
+        <w:rPr/>
+      </w:r>
+    </w:p>
+    <w:p>
+      <w:pPr>
+        <w:pStyle w:val="Normal"/>
+        <w:jc w:val="both"/>
+        <w:rPr/>
+      </w:pPr>
+      <w:r>
+        <w:rPr/>
+      </w:r>
+    </w:p>
+    <w:p>
+      <w:pPr>
+        <w:pStyle w:val="Normal"/>
+        <w:jc w:val="both"/>
+        <w:rPr/>
+      </w:pPr>
+      <w:r>
+        <w:rPr/>
+      </w:r>
+    </w:p>
+    <w:p>
+      <w:pPr>
+        <w:pStyle w:val="Normal"/>
+        <w:jc w:val="both"/>
+        <w:rPr/>
+      </w:pPr>
+      <w:r>
+        <w:rPr/>
+      </w:r>
+    </w:p>
+    <w:p>
+      <w:pPr>
+        <w:pStyle w:val="Normal"/>
+        <w:jc w:val="both"/>
+        <w:rPr/>
+      </w:pPr>
+      <w:r>
+        <w:rPr/>
+      </w:r>
+    </w:p>
+    <w:p>
+      <w:pPr>
+        <w:pStyle w:val="Normal"/>
+        <w:jc w:val="both"/>
+        <w:rPr/>
+      </w:pPr>
+      <w:r>
+        <w:rPr/>
+      </w:r>
+    </w:p>
+    <w:p>
+      <w:pPr>
+        <w:pStyle w:val="Normal"/>
+        <w:jc w:val="both"/>
+        <w:rPr/>
+      </w:pPr>
+      <w:r>
+        <w:rPr/>
+      </w:r>
+    </w:p>
+    <w:p>
+      <w:pPr>
+        <w:pStyle w:val="Normal"/>
+        <w:jc w:val="both"/>
+        <w:rPr/>
+      </w:pPr>
+      <w:r>
+        <w:rPr/>
+      </w:r>
+    </w:p>
+    <w:p>
+      <w:pPr>
+        <w:pStyle w:val="Normal"/>
+        <w:jc w:val="center"/>
+        <w:rPr/>
+      </w:pPr>
+      <w:r>
+        <w:rPr>
+          <w:sz w:val="28"/>
+          <w:szCs w:val="28"/>
+        </w:rPr>
+        <w:t>&lt; Cenário: Alterar Estudante&gt;</w:t>
+      </w:r>
+    </w:p>
+    <w:p>
+      <w:pPr>
+        <w:pStyle w:val="Normal"/>
+        <w:jc w:val="both"/>
+        <w:rPr/>
+      </w:pPr>
+      <w:r>
+        <w:rPr/>
+      </w:r>
+    </w:p>
+    <w:p>
+      <w:pPr>
+        <w:pStyle w:val="Normal"/>
+        <w:jc w:val="both"/>
+        <w:rPr/>
+      </w:pPr>
+      <w:r>
+        <w:rPr>
+          <w:u w:val="single"/>
+        </w:rPr>
+        <w:t>Objetivo:</w:t>
+      </w:r>
+    </w:p>
+    <w:p>
+      <w:pPr>
+        <w:pStyle w:val="Normal"/>
+        <w:jc w:val="both"/>
+        <w:rPr/>
+      </w:pPr>
+      <w:r>
+        <w:rPr/>
+      </w:r>
+    </w:p>
+    <w:p>
+      <w:pPr>
+        <w:pStyle w:val="Normal"/>
+        <w:jc w:val="both"/>
+        <w:rPr/>
+      </w:pPr>
+      <w:r>
+        <w:rPr/>
+        <w:t>Tem como objetivo mapear todas as etapas que envolvem a edição de um Estudante no sistema de universidade.</w:t>
+      </w:r>
+    </w:p>
+    <w:p>
+      <w:pPr>
+        <w:pStyle w:val="Normal"/>
+        <w:jc w:val="both"/>
+        <w:rPr/>
+      </w:pPr>
+      <w:r>
+        <w:rPr/>
+      </w:r>
+    </w:p>
+    <w:p>
+      <w:pPr>
+        <w:pStyle w:val="Normal"/>
+        <w:jc w:val="both"/>
+        <w:rPr/>
+      </w:pPr>
+      <w:r>
+        <w:rPr>
+          <w:u w:val="single"/>
+        </w:rPr>
+        <w:t>Pré-condição:</w:t>
+      </w:r>
+    </w:p>
+    <w:p>
+      <w:pPr>
+        <w:pStyle w:val="Normal"/>
+        <w:jc w:val="both"/>
+        <w:rPr/>
+      </w:pPr>
+      <w:r>
+        <w:rPr/>
+      </w:r>
+    </w:p>
+    <w:p>
+      <w:pPr>
+        <w:pStyle w:val="Normal"/>
+        <w:jc w:val="both"/>
+        <w:rPr/>
+      </w:pPr>
+      <w:r>
+        <w:rPr/>
+        <w:t>Não existente.</w:t>
+      </w:r>
+    </w:p>
+    <w:p>
+      <w:pPr>
+        <w:pStyle w:val="Normal"/>
+        <w:jc w:val="both"/>
+        <w:rPr/>
+      </w:pPr>
+      <w:r>
+        <w:rPr/>
+      </w:r>
+    </w:p>
+    <w:p>
+      <w:pPr>
+        <w:pStyle w:val="Normal"/>
+        <w:jc w:val="both"/>
+        <w:rPr/>
+      </w:pPr>
+      <w:r>
+        <w:rPr>
+          <w:u w:val="single"/>
+        </w:rPr>
+        <w:t>Fluxo Principal:</w:t>
+      </w:r>
+    </w:p>
+    <w:p>
+      <w:pPr>
+        <w:pStyle w:val="Normal"/>
+        <w:jc w:val="both"/>
+        <w:rPr>
+          <w:u w:val="single"/>
+        </w:rPr>
+      </w:pPr>
+      <w:r>
+        <w:rPr>
+          <w:u w:val="single"/>
+        </w:rPr>
+      </w:r>
+    </w:p>
+    <w:p>
+      <w:pPr>
+        <w:pStyle w:val="Normal"/>
+        <w:ind w:left="360" w:hanging="0"/>
+        <w:jc w:val="both"/>
+        <w:rPr/>
+      </w:pPr>
+      <w:r>
+        <w:rPr/>
+        <w:t>P1. Este caso de uso inicia quando o ator Funcionário solicita o caso de uso Manter Estudante e tem realizado o cenário Consultar Estudante.</w:t>
+      </w:r>
+    </w:p>
+    <w:p>
+      <w:pPr>
+        <w:pStyle w:val="Normal"/>
+        <w:ind w:left="360" w:hanging="0"/>
+        <w:jc w:val="both"/>
+        <w:rPr/>
+      </w:pPr>
+      <w:r>
+        <w:rPr/>
+        <w:t>P2. O ator Funcionário altera os dados do Estudante e solicita a alteração do Estudante.</w:t>
+      </w:r>
+    </w:p>
+    <w:p>
+      <w:pPr>
+        <w:pStyle w:val="Normal"/>
+        <w:ind w:left="360" w:hanging="0"/>
+        <w:jc w:val="both"/>
+        <w:rPr/>
+      </w:pPr>
+      <w:r>
+        <w:rPr/>
+        <w:t>P3. O sistema valida os dados conforme regra de negócio RN1. (E1)</w:t>
+      </w:r>
+    </w:p>
+    <w:p>
+      <w:pPr>
+        <w:pStyle w:val="Normal"/>
+        <w:ind w:left="360" w:hanging="0"/>
+        <w:jc w:val="both"/>
+        <w:rPr/>
+      </w:pPr>
+      <w:r>
+        <w:rPr/>
+        <w:t>P4. O sistema solicita a confirmação da alteração.</w:t>
+      </w:r>
+    </w:p>
+    <w:p>
+      <w:pPr>
+        <w:pStyle w:val="Normal"/>
+        <w:ind w:left="360" w:hanging="0"/>
+        <w:jc w:val="both"/>
+        <w:rPr/>
+      </w:pPr>
+      <w:r>
+        <w:rPr/>
+        <w:t>P5. O ator funcionário confirma a alteração. (A1)</w:t>
+      </w:r>
+    </w:p>
+    <w:p>
+      <w:pPr>
+        <w:pStyle w:val="Normal"/>
+        <w:ind w:left="360" w:hanging="0"/>
+        <w:jc w:val="both"/>
+        <w:rPr/>
+      </w:pPr>
+      <w:r>
+        <w:rPr/>
+        <w:t>P6. O sistema grava os dados.</w:t>
+      </w:r>
+    </w:p>
+    <w:p>
+      <w:pPr>
+        <w:pStyle w:val="Normal"/>
+        <w:ind w:left="360" w:hanging="0"/>
+        <w:jc w:val="both"/>
+        <w:rPr/>
+      </w:pPr>
+      <w:r>
+        <w:rPr/>
+        <w:t>P7. O sistema apresenta mensagem: “Estudante alterado com sucesso”.</w:t>
+      </w:r>
+    </w:p>
+    <w:p>
+      <w:pPr>
+        <w:pStyle w:val="ListParagraph"/>
+        <w:numPr>
+          <w:ilvl w:val="0"/>
+          <w:numId w:val="4"/>
+        </w:numPr>
+        <w:jc w:val="both"/>
+        <w:rPr/>
+      </w:pPr>
+      <w:r>
+        <w:rPr/>
+        <w:t>8. O sistema encerra o caso de uso.</w:t>
+      </w:r>
+    </w:p>
+    <w:p>
+      <w:pPr>
+        <w:pStyle w:val="Normal"/>
+        <w:jc w:val="both"/>
+        <w:rPr/>
+      </w:pPr>
+      <w:r>
+        <w:rPr/>
+      </w:r>
+    </w:p>
+    <w:p>
+      <w:pPr>
+        <w:pStyle w:val="Normal"/>
+        <w:jc w:val="both"/>
+        <w:rPr/>
+      </w:pPr>
+      <w:r>
+        <w:rPr>
+          <w:u w:val="single"/>
+        </w:rPr>
+        <w:t>Fluxos Alternativos:</w:t>
+      </w:r>
+    </w:p>
+    <w:p>
+      <w:pPr>
+        <w:pStyle w:val="Normal"/>
+        <w:jc w:val="both"/>
+        <w:rPr/>
+      </w:pPr>
+      <w:r>
+        <w:rPr/>
+        <w:t xml:space="preserve">      </w:t>
+      </w:r>
+      <w:r>
+        <w:rPr/>
+        <w:t>A1. O ator não confirma a alteração. Isto ocorre no passo P5.</w:t>
+      </w:r>
+    </w:p>
+    <w:p>
+      <w:pPr>
+        <w:pStyle w:val="Normal"/>
+        <w:jc w:val="both"/>
+        <w:rPr/>
+      </w:pPr>
+      <w:r>
+        <w:rPr/>
+        <w:t xml:space="preserve">            </w:t>
+      </w:r>
+      <w:r>
+        <w:rPr/>
+        <w:t>A1.1. O sistema volta para o passo P1.</w:t>
+      </w:r>
+    </w:p>
+    <w:p>
+      <w:pPr>
+        <w:pStyle w:val="Normal"/>
+        <w:jc w:val="both"/>
+        <w:rPr/>
+      </w:pPr>
+      <w:r>
+        <w:rPr/>
+        <w:t xml:space="preserve"> </w:t>
+      </w:r>
+    </w:p>
+    <w:p>
+      <w:pPr>
+        <w:pStyle w:val="Normal"/>
+        <w:jc w:val="both"/>
+        <w:rPr/>
+      </w:pPr>
+      <w:r>
+        <w:rPr>
+          <w:u w:val="single"/>
+        </w:rPr>
+        <w:t>Fluxos de Exceção:</w:t>
+      </w:r>
+    </w:p>
+    <w:p>
+      <w:pPr>
+        <w:pStyle w:val="Normal"/>
+        <w:jc w:val="both"/>
+        <w:rPr>
+          <w:u w:val="single"/>
+        </w:rPr>
+      </w:pPr>
+      <w:r>
+        <w:rPr>
+          <w:u w:val="single"/>
+        </w:rPr>
       </w:r>
     </w:p>
     <w:p>
@@ -405,140 +1368,1543 @@
       </w:pPr>
       <w:r>
         <w:rPr/>
-        <w:t>Estudante não cadastrado. Isto acontece no passo P5.</w:t>
+        <w:t>Erros na validação das regras de negócio.</w:t>
+      </w:r>
+    </w:p>
+    <w:p>
+      <w:pPr>
+        <w:pStyle w:val="Normal"/>
+        <w:ind w:left="357" w:hanging="0"/>
+        <w:jc w:val="both"/>
+        <w:rPr/>
+      </w:pPr>
+      <w:r>
+        <w:rPr/>
+        <w:tab/>
+        <w:t>E1.1</w:t>
+        <w:tab/>
+        <w:t xml:space="preserve">Encontradas situações de erro nas regras de negócio, o sistema deve apresentar a mensagem correspondente à regra infringida. Os campos devem permanecer com os dados informados pelo ator. </w:t>
+      </w:r>
+    </w:p>
+    <w:p>
+      <w:pPr>
+        <w:pStyle w:val="Normal"/>
+        <w:jc w:val="both"/>
+        <w:rPr/>
+      </w:pPr>
+      <w:r>
+        <w:rPr/>
+      </w:r>
+    </w:p>
+    <w:p>
+      <w:pPr>
+        <w:pStyle w:val="Normal"/>
+        <w:jc w:val="both"/>
+        <w:rPr/>
+      </w:pPr>
+      <w:r>
+        <w:rPr/>
+      </w:r>
+    </w:p>
+    <w:p>
+      <w:pPr>
+        <w:pStyle w:val="Normal"/>
+        <w:jc w:val="both"/>
+        <w:rPr/>
+      </w:pPr>
+      <w:r>
+        <w:rPr/>
+      </w:r>
+    </w:p>
+    <w:p>
+      <w:pPr>
+        <w:pStyle w:val="Normal"/>
+        <w:jc w:val="both"/>
+        <w:rPr/>
+      </w:pPr>
+      <w:r>
+        <w:rPr/>
+      </w:r>
+    </w:p>
+    <w:p>
+      <w:pPr>
+        <w:pStyle w:val="Normal"/>
+        <w:jc w:val="both"/>
+        <w:rPr/>
+      </w:pPr>
+      <w:r>
+        <w:rPr/>
+      </w:r>
+    </w:p>
+    <w:p>
+      <w:pPr>
+        <w:pStyle w:val="Normal"/>
+        <w:jc w:val="both"/>
+        <w:rPr/>
+      </w:pPr>
+      <w:r>
+        <w:rPr/>
+      </w:r>
+    </w:p>
+    <w:p>
+      <w:pPr>
+        <w:pStyle w:val="Normal"/>
+        <w:jc w:val="both"/>
+        <w:rPr/>
+      </w:pPr>
+      <w:r>
+        <w:rPr/>
+      </w:r>
+    </w:p>
+    <w:p>
+      <w:pPr>
+        <w:pStyle w:val="Normal"/>
+        <w:jc w:val="both"/>
+        <w:rPr/>
+      </w:pPr>
+      <w:r>
+        <w:rPr/>
+      </w:r>
+    </w:p>
+    <w:p>
+      <w:pPr>
+        <w:pStyle w:val="Normal"/>
+        <w:jc w:val="both"/>
+        <w:rPr/>
+      </w:pPr>
+      <w:r>
+        <w:rPr/>
+      </w:r>
+    </w:p>
+    <w:p>
+      <w:pPr>
+        <w:pStyle w:val="Normal"/>
+        <w:jc w:val="both"/>
+        <w:rPr/>
+      </w:pPr>
+      <w:r>
+        <w:rPr/>
+      </w:r>
+    </w:p>
+    <w:p>
+      <w:pPr>
+        <w:pStyle w:val="Normal"/>
+        <w:jc w:val="both"/>
+        <w:rPr/>
+      </w:pPr>
+      <w:r>
+        <w:rPr/>
+      </w:r>
+    </w:p>
+    <w:p>
+      <w:pPr>
+        <w:pStyle w:val="Normal"/>
+        <w:jc w:val="both"/>
+        <w:rPr/>
+      </w:pPr>
+      <w:r>
+        <w:rPr/>
+      </w:r>
+    </w:p>
+    <w:p>
+      <w:pPr>
+        <w:pStyle w:val="Normal"/>
+        <w:jc w:val="both"/>
+        <w:rPr/>
+      </w:pPr>
+      <w:r>
+        <w:rPr/>
+      </w:r>
+    </w:p>
+    <w:p>
+      <w:pPr>
+        <w:pStyle w:val="Normal"/>
+        <w:jc w:val="both"/>
+        <w:rPr/>
+      </w:pPr>
+      <w:r>
+        <w:rPr/>
+      </w:r>
+    </w:p>
+    <w:p>
+      <w:pPr>
+        <w:pStyle w:val="Normal"/>
+        <w:jc w:val="both"/>
+        <w:rPr/>
+      </w:pPr>
+      <w:r>
+        <w:rPr/>
+      </w:r>
+    </w:p>
+    <w:p>
+      <w:pPr>
+        <w:pStyle w:val="Normal"/>
+        <w:jc w:val="center"/>
+        <w:rPr/>
+      </w:pPr>
+      <w:r>
+        <w:rPr>
+          <w:sz w:val="28"/>
+          <w:szCs w:val="28"/>
+        </w:rPr>
+        <w:t>&lt;Cenário: Excluir Estudante&gt;</w:t>
+      </w:r>
+    </w:p>
+    <w:p>
+      <w:pPr>
+        <w:pStyle w:val="Normal"/>
+        <w:jc w:val="both"/>
+        <w:rPr/>
+      </w:pPr>
+      <w:r>
+        <w:rPr/>
+      </w:r>
+    </w:p>
+    <w:p>
+      <w:pPr>
+        <w:pStyle w:val="Normal"/>
+        <w:jc w:val="both"/>
+        <w:rPr/>
+      </w:pPr>
+      <w:r>
+        <w:rPr>
+          <w:u w:val="single"/>
+        </w:rPr>
+        <w:t>Objetivo:</w:t>
+      </w:r>
+    </w:p>
+    <w:p>
+      <w:pPr>
+        <w:pStyle w:val="Normal"/>
+        <w:jc w:val="both"/>
+        <w:rPr/>
+      </w:pPr>
+      <w:r>
+        <w:rPr/>
+      </w:r>
+    </w:p>
+    <w:p>
+      <w:pPr>
+        <w:pStyle w:val="Normal"/>
+        <w:jc w:val="both"/>
+        <w:rPr/>
+      </w:pPr>
+      <w:r>
+        <w:rPr/>
+        <w:t>Tem como objetivo mapear todas as etapas que envolvem a inclusão de um Estudante no sistema de universidade.</w:t>
+      </w:r>
+    </w:p>
+    <w:p>
+      <w:pPr>
+        <w:pStyle w:val="Normal"/>
+        <w:jc w:val="both"/>
+        <w:rPr/>
+      </w:pPr>
+      <w:r>
+        <w:rPr/>
+      </w:r>
+    </w:p>
+    <w:p>
+      <w:pPr>
+        <w:pStyle w:val="Normal"/>
+        <w:jc w:val="both"/>
+        <w:rPr/>
+      </w:pPr>
+      <w:r>
+        <w:rPr>
+          <w:u w:val="single"/>
+        </w:rPr>
+        <w:t>Pré-condição:</w:t>
+      </w:r>
+    </w:p>
+    <w:p>
+      <w:pPr>
+        <w:pStyle w:val="Normal"/>
+        <w:jc w:val="both"/>
+        <w:rPr/>
+      </w:pPr>
+      <w:r>
+        <w:rPr/>
+      </w:r>
+    </w:p>
+    <w:p>
+      <w:pPr>
+        <w:pStyle w:val="Normal"/>
+        <w:jc w:val="both"/>
+        <w:rPr/>
+      </w:pPr>
+      <w:r>
+        <w:rPr/>
+        <w:t>Não existente.</w:t>
+      </w:r>
+    </w:p>
+    <w:p>
+      <w:pPr>
+        <w:pStyle w:val="Normal"/>
+        <w:jc w:val="both"/>
+        <w:rPr/>
+      </w:pPr>
+      <w:r>
+        <w:rPr/>
+      </w:r>
+    </w:p>
+    <w:p>
+      <w:pPr>
+        <w:pStyle w:val="Normal"/>
+        <w:jc w:val="both"/>
+        <w:rPr/>
+      </w:pPr>
+      <w:r>
+        <w:rPr>
+          <w:u w:val="single"/>
+        </w:rPr>
+        <w:t>Fluxo Principal:</w:t>
+      </w:r>
+    </w:p>
+    <w:p>
+      <w:pPr>
+        <w:pStyle w:val="Normal"/>
+        <w:jc w:val="both"/>
+        <w:rPr>
+          <w:u w:val="single"/>
+        </w:rPr>
+      </w:pPr>
+      <w:r>
+        <w:rPr>
+          <w:u w:val="single"/>
+        </w:rPr>
+      </w:r>
+    </w:p>
+    <w:p>
+      <w:pPr>
+        <w:pStyle w:val="Normal"/>
+        <w:ind w:left="360" w:hanging="0"/>
+        <w:jc w:val="both"/>
+        <w:rPr/>
+      </w:pPr>
+      <w:r>
+        <w:rPr/>
+        <w:t>P1. Este caso de uso inicia quando o ator Funcionário solicita o caso de uso Manter Estudante e tem realizado o cenário Consultar Estudante.</w:t>
+      </w:r>
+    </w:p>
+    <w:p>
+      <w:pPr>
+        <w:pStyle w:val="Normal"/>
+        <w:ind w:left="360" w:hanging="0"/>
+        <w:jc w:val="both"/>
+        <w:rPr/>
+      </w:pPr>
+      <w:r>
+        <w:rPr/>
+        <w:t>P2. O ator Funcionário solicita a exclusão do Estudante.</w:t>
+      </w:r>
+    </w:p>
+    <w:p>
+      <w:pPr>
+        <w:pStyle w:val="Normal"/>
+        <w:ind w:left="360" w:hanging="0"/>
+        <w:jc w:val="both"/>
+        <w:rPr/>
+      </w:pPr>
+      <w:r>
+        <w:rPr/>
+        <w:t>P3. O sistema valida a exclusão conforme regra de negócio “RN3 Regras para Exclusão de Estudante”. (E1)</w:t>
+      </w:r>
+    </w:p>
+    <w:p>
+      <w:pPr>
+        <w:pStyle w:val="Normal"/>
+        <w:ind w:left="360" w:hanging="0"/>
+        <w:jc w:val="both"/>
+        <w:rPr/>
+      </w:pPr>
+      <w:r>
+        <w:rPr/>
+        <w:t>P4. O sistema solicita a confirmação da exclusão.</w:t>
+      </w:r>
+    </w:p>
+    <w:p>
+      <w:pPr>
+        <w:pStyle w:val="Normal"/>
+        <w:ind w:left="360" w:hanging="0"/>
+        <w:jc w:val="both"/>
+        <w:rPr/>
+      </w:pPr>
+      <w:r>
+        <w:rPr/>
+        <w:t>P5. O ator confirma a exclusão. (A1)</w:t>
+      </w:r>
+    </w:p>
+    <w:p>
+      <w:pPr>
+        <w:pStyle w:val="Normal"/>
+        <w:ind w:left="360" w:hanging="0"/>
+        <w:jc w:val="both"/>
+        <w:rPr/>
+      </w:pPr>
+      <w:r>
+        <w:rPr/>
+        <w:t>P6. O sistema exclui os dados do cliente.</w:t>
+      </w:r>
+    </w:p>
+    <w:p>
+      <w:pPr>
+        <w:pStyle w:val="Normal"/>
+        <w:ind w:left="360" w:hanging="0"/>
+        <w:jc w:val="both"/>
+        <w:rPr/>
+      </w:pPr>
+      <w:r>
+        <w:rPr/>
+        <w:t>P7. O sistema apresenta mensagem: “Cliente excluído com sucesso”.</w:t>
+      </w:r>
+    </w:p>
+    <w:p>
+      <w:pPr>
+        <w:pStyle w:val="Normal"/>
+        <w:ind w:left="360" w:hanging="0"/>
+        <w:jc w:val="both"/>
+        <w:rPr/>
+      </w:pPr>
+      <w:r>
+        <w:rPr/>
+        <w:t xml:space="preserve">P8. O sistema encerra o caso de uso. </w:t>
+      </w:r>
+    </w:p>
+    <w:p>
+      <w:pPr>
+        <w:pStyle w:val="Normal"/>
+        <w:jc w:val="both"/>
+        <w:rPr/>
+      </w:pPr>
+      <w:r>
+        <w:rPr/>
+      </w:r>
+    </w:p>
+    <w:p>
+      <w:pPr>
+        <w:pStyle w:val="Normal"/>
+        <w:jc w:val="both"/>
+        <w:rPr/>
+      </w:pPr>
+      <w:r>
+        <w:rPr>
+          <w:u w:val="single"/>
+        </w:rPr>
+        <w:t>Fluxos Alternativos:</w:t>
+      </w:r>
+    </w:p>
+    <w:p>
+      <w:pPr>
+        <w:pStyle w:val="Normal"/>
+        <w:jc w:val="both"/>
+        <w:rPr/>
+      </w:pPr>
+      <w:r>
+        <w:rPr/>
+        <w:t xml:space="preserve">      </w:t>
+      </w:r>
+      <w:r>
+        <w:rPr/>
+        <w:t>A1. O ator não confirma a exclusão. Isto ocorre no passo P5.</w:t>
+      </w:r>
+    </w:p>
+    <w:p>
+      <w:pPr>
+        <w:pStyle w:val="Normal"/>
+        <w:jc w:val="both"/>
+        <w:rPr/>
+      </w:pPr>
+      <w:r>
+        <w:rPr/>
+        <w:t xml:space="preserve">            </w:t>
+      </w:r>
+      <w:r>
+        <w:rPr/>
+        <w:t>A1.1. O sistema volta para o passo P1.</w:t>
+      </w:r>
+    </w:p>
+    <w:p>
+      <w:pPr>
+        <w:pStyle w:val="Normal"/>
+        <w:jc w:val="both"/>
+        <w:rPr/>
+      </w:pPr>
+      <w:r>
+        <w:rPr/>
+      </w:r>
+    </w:p>
+    <w:p>
+      <w:pPr>
+        <w:pStyle w:val="Normal"/>
+        <w:jc w:val="both"/>
+        <w:rPr/>
+      </w:pPr>
+      <w:r>
+        <w:rPr>
+          <w:u w:val="single"/>
+        </w:rPr>
+        <w:t>Fluxos de Exceção:</w:t>
+      </w:r>
+    </w:p>
+    <w:p>
+      <w:pPr>
+        <w:pStyle w:val="Normal"/>
+        <w:jc w:val="both"/>
+        <w:rPr>
+          <w:u w:val="single"/>
+        </w:rPr>
+      </w:pPr>
+      <w:r>
+        <w:rPr>
+          <w:u w:val="single"/>
+        </w:rPr>
+      </w:r>
+    </w:p>
+    <w:p>
+      <w:pPr>
+        <w:pStyle w:val="Normal"/>
+        <w:ind w:left="357" w:hanging="0"/>
+        <w:jc w:val="both"/>
+        <w:rPr/>
+      </w:pPr>
+      <w:r>
+        <w:rPr/>
+        <w:t>E1. Erros na validação das regras de negócio.</w:t>
+      </w:r>
+    </w:p>
+    <w:p>
+      <w:pPr>
+        <w:pStyle w:val="Normal"/>
+        <w:ind w:left="357" w:hanging="0"/>
+        <w:jc w:val="both"/>
+        <w:rPr/>
+      </w:pPr>
+      <w:r>
+        <w:rPr/>
+        <w:tab/>
+        <w:t>E1.1</w:t>
+        <w:tab/>
+        <w:t xml:space="preserve">Encontradas situações de erro nas regras de negócio, o sistema deve apresentar a mensagem correspondente à regra infringida. Os campos devem permanecer com os dados informados pelo ator. </w:t>
+      </w:r>
+    </w:p>
+    <w:p>
+      <w:pPr>
+        <w:pStyle w:val="Normal"/>
+        <w:jc w:val="both"/>
+        <w:rPr/>
+      </w:pPr>
+      <w:r>
+        <w:rPr/>
+      </w:r>
+    </w:p>
+    <w:p>
+      <w:pPr>
+        <w:pStyle w:val="Normal"/>
+        <w:jc w:val="both"/>
+        <w:rPr/>
+      </w:pPr>
+      <w:r>
+        <w:rPr/>
+      </w:r>
+    </w:p>
+    <w:p>
+      <w:pPr>
+        <w:pStyle w:val="Normal"/>
+        <w:jc w:val="both"/>
+        <w:rPr/>
+      </w:pPr>
+      <w:r>
+        <w:rPr/>
+      </w:r>
+    </w:p>
+    <w:p>
+      <w:pPr>
+        <w:pStyle w:val="Normal"/>
+        <w:jc w:val="both"/>
+        <w:rPr/>
+      </w:pPr>
+      <w:r>
+        <w:rPr/>
+      </w:r>
+    </w:p>
+    <w:p>
+      <w:pPr>
+        <w:pStyle w:val="Normal"/>
+        <w:jc w:val="both"/>
+        <w:rPr/>
+      </w:pPr>
+      <w:r>
+        <w:rPr/>
+      </w:r>
+    </w:p>
+    <w:p>
+      <w:pPr>
+        <w:pStyle w:val="Normal"/>
+        <w:jc w:val="both"/>
+        <w:rPr/>
+      </w:pPr>
+      <w:r>
+        <w:rPr/>
+      </w:r>
+    </w:p>
+    <w:p>
+      <w:pPr>
+        <w:pStyle w:val="Normal"/>
+        <w:jc w:val="both"/>
+        <w:rPr/>
+      </w:pPr>
+      <w:r>
+        <w:rPr/>
+      </w:r>
+    </w:p>
+    <w:p>
+      <w:pPr>
+        <w:pStyle w:val="Normal"/>
+        <w:jc w:val="both"/>
+        <w:rPr/>
+      </w:pPr>
+      <w:r>
+        <w:rPr/>
+      </w:r>
+    </w:p>
+    <w:p>
+      <w:pPr>
+        <w:pStyle w:val="Normal"/>
+        <w:jc w:val="both"/>
+        <w:rPr/>
+      </w:pPr>
+      <w:r>
+        <w:rPr/>
+      </w:r>
+    </w:p>
+    <w:p>
+      <w:pPr>
+        <w:pStyle w:val="Normal"/>
+        <w:jc w:val="both"/>
+        <w:rPr/>
+      </w:pPr>
+      <w:r>
+        <w:rPr/>
+      </w:r>
+    </w:p>
+    <w:p>
+      <w:pPr>
+        <w:pStyle w:val="Normal"/>
+        <w:jc w:val="both"/>
+        <w:rPr/>
+      </w:pPr>
+      <w:r>
+        <w:rPr/>
+      </w:r>
+    </w:p>
+    <w:p>
+      <w:pPr>
+        <w:pStyle w:val="Normal"/>
+        <w:jc w:val="both"/>
+        <w:rPr/>
+      </w:pPr>
+      <w:r>
+        <w:rPr/>
+      </w:r>
+    </w:p>
+    <w:p>
+      <w:pPr>
+        <w:pStyle w:val="Normal"/>
+        <w:jc w:val="both"/>
+        <w:rPr/>
+      </w:pPr>
+      <w:r>
+        <w:rPr/>
+      </w:r>
+    </w:p>
+    <w:p>
+      <w:pPr>
+        <w:pStyle w:val="Normal"/>
+        <w:jc w:val="both"/>
+        <w:rPr/>
+      </w:pPr>
+      <w:r>
+        <w:rPr/>
+      </w:r>
+      <w:bookmarkStart w:id="0" w:name="_GoBack"/>
+      <w:bookmarkStart w:id="1" w:name="_GoBack"/>
+      <w:bookmarkEnd w:id="1"/>
+    </w:p>
+    <w:p>
+      <w:pPr>
+        <w:pStyle w:val="Normal"/>
+        <w:jc w:val="both"/>
+        <w:rPr/>
+      </w:pPr>
+      <w:r>
+        <w:rPr/>
+      </w:r>
+      <w:r>
+        <w:br w:type="page"/>
+      </w:r>
+    </w:p>
+    <w:p>
+      <w:pPr>
+        <w:pStyle w:val="Normal"/>
+        <w:jc w:val="center"/>
+        <w:rPr/>
+      </w:pPr>
+      <w:r>
+        <w:rPr>
+          <w:sz w:val="32"/>
+          <w:szCs w:val="32"/>
+        </w:rPr>
+        <w:t>Regras de Negócio</w:t>
+      </w:r>
+    </w:p>
+    <w:p>
+      <w:pPr>
+        <w:pStyle w:val="Normal"/>
+        <w:jc w:val="both"/>
+        <w:rPr/>
+      </w:pPr>
+      <w:r>
+        <w:rPr/>
+      </w:r>
+    </w:p>
+    <w:p>
+      <w:pPr>
+        <w:pStyle w:val="Normal"/>
+        <w:jc w:val="both"/>
+        <w:rPr/>
+      </w:pPr>
+      <w:r>
+        <w:rPr/>
+        <w:t>Regra de Negócio #1:</w:t>
+      </w:r>
+    </w:p>
+    <w:tbl>
+      <w:tblPr>
+        <w:tblStyle w:val="Tabelacomgrade"/>
+        <w:tblW w:w="8446" w:type="dxa"/>
+        <w:jc w:val="left"/>
+        <w:tblInd w:w="0" w:type="dxa"/>
+        <w:tblCellMar>
+          <w:top w:w="0" w:type="dxa"/>
+          <w:left w:w="108" w:type="dxa"/>
+          <w:bottom w:w="0" w:type="dxa"/>
+          <w:right w:w="108" w:type="dxa"/>
+        </w:tblCellMar>
+        <w:tblLook w:firstRow="1" w:noVBand="1" w:lastRow="0" w:firstColumn="1" w:lastColumn="0" w:noHBand="0" w:val="04a0"/>
+      </w:tblPr>
+      <w:tblGrid>
+        <w:gridCol w:w="1689"/>
+        <w:gridCol w:w="1689"/>
+        <w:gridCol w:w="1266"/>
+        <w:gridCol w:w="2112"/>
+        <w:gridCol w:w="1690"/>
+      </w:tblGrid>
+      <w:tr>
+        <w:trPr/>
+        <w:tc>
+          <w:tcPr>
+            <w:tcW w:w="1689" w:type="dxa"/>
+            <w:tcBorders/>
+            <w:shd w:fill="auto" w:val="clear"/>
+          </w:tcPr>
+          <w:p>
+            <w:pPr>
+              <w:pStyle w:val="Normal"/>
+              <w:jc w:val="both"/>
+              <w:rPr/>
+            </w:pPr>
+            <w:r>
+              <w:rPr/>
+              <w:t>Campo</w:t>
+            </w:r>
+          </w:p>
+        </w:tc>
+        <w:tc>
+          <w:tcPr>
+            <w:tcW w:w="1689" w:type="dxa"/>
+            <w:tcBorders/>
+            <w:shd w:fill="auto" w:val="clear"/>
+          </w:tcPr>
+          <w:p>
+            <w:pPr>
+              <w:pStyle w:val="Normal"/>
+              <w:jc w:val="both"/>
+              <w:rPr/>
+            </w:pPr>
+            <w:r>
+              <w:rPr/>
+              <w:t>Tipo</w:t>
+            </w:r>
+          </w:p>
+        </w:tc>
+        <w:tc>
+          <w:tcPr>
+            <w:tcW w:w="1266" w:type="dxa"/>
+            <w:tcBorders/>
+            <w:shd w:fill="auto" w:val="clear"/>
+          </w:tcPr>
+          <w:p>
+            <w:pPr>
+              <w:pStyle w:val="Normal"/>
+              <w:jc w:val="both"/>
+              <w:rPr/>
+            </w:pPr>
+            <w:r>
+              <w:rPr/>
+              <w:t>Tamanho</w:t>
+            </w:r>
+          </w:p>
+        </w:tc>
+        <w:tc>
+          <w:tcPr>
+            <w:tcW w:w="2112" w:type="dxa"/>
+            <w:tcBorders/>
+            <w:shd w:fill="auto" w:val="clear"/>
+          </w:tcPr>
+          <w:p>
+            <w:pPr>
+              <w:pStyle w:val="Normal"/>
+              <w:jc w:val="both"/>
+              <w:rPr/>
+            </w:pPr>
+            <w:r>
+              <w:rPr/>
+              <w:t>Regra</w:t>
+            </w:r>
+          </w:p>
+        </w:tc>
+        <w:tc>
+          <w:tcPr>
+            <w:tcW w:w="1690" w:type="dxa"/>
+            <w:tcBorders/>
+            <w:shd w:fill="auto" w:val="clear"/>
+          </w:tcPr>
+          <w:p>
+            <w:pPr>
+              <w:pStyle w:val="Normal"/>
+              <w:jc w:val="both"/>
+              <w:rPr/>
+            </w:pPr>
+            <w:r>
+              <w:rPr/>
+              <w:t>Mensagem</w:t>
+            </w:r>
+          </w:p>
+        </w:tc>
+      </w:tr>
+      <w:tr>
+        <w:trPr/>
+        <w:tc>
+          <w:tcPr>
+            <w:tcW w:w="1689" w:type="dxa"/>
+            <w:tcBorders/>
+            <w:shd w:fill="auto" w:val="clear"/>
+          </w:tcPr>
+          <w:p>
+            <w:pPr>
+              <w:pStyle w:val="Normal"/>
+              <w:jc w:val="both"/>
+              <w:rPr/>
+            </w:pPr>
+            <w:r>
+              <w:rPr/>
+              <w:t>RG</w:t>
+            </w:r>
+          </w:p>
+        </w:tc>
+        <w:tc>
+          <w:tcPr>
+            <w:tcW w:w="1689" w:type="dxa"/>
+            <w:tcBorders/>
+            <w:shd w:fill="auto" w:val="clear"/>
+          </w:tcPr>
+          <w:p>
+            <w:pPr>
+              <w:pStyle w:val="Normal"/>
+              <w:jc w:val="both"/>
+              <w:rPr/>
+            </w:pPr>
+            <w:r>
+              <w:rPr/>
+              <w:t>Numérico</w:t>
+            </w:r>
+          </w:p>
+        </w:tc>
+        <w:tc>
+          <w:tcPr>
+            <w:tcW w:w="1266" w:type="dxa"/>
+            <w:tcBorders/>
+            <w:shd w:fill="auto" w:val="clear"/>
+          </w:tcPr>
+          <w:p>
+            <w:pPr>
+              <w:pStyle w:val="Normal"/>
+              <w:jc w:val="both"/>
+              <w:rPr/>
+            </w:pPr>
+            <w:r>
+              <w:rPr/>
+              <w:t>9</w:t>
+            </w:r>
+          </w:p>
+        </w:tc>
+        <w:tc>
+          <w:tcPr>
+            <w:tcW w:w="2112" w:type="dxa"/>
+            <w:tcBorders/>
+            <w:shd w:fill="auto" w:val="clear"/>
+          </w:tcPr>
+          <w:p>
+            <w:pPr>
+              <w:pStyle w:val="Normal"/>
+              <w:jc w:val="both"/>
+              <w:rPr/>
+            </w:pPr>
+            <w:r>
+              <w:rPr/>
+              <w:t>Obrigatório</w:t>
+            </w:r>
+          </w:p>
+        </w:tc>
+        <w:tc>
+          <w:tcPr>
+            <w:tcW w:w="1690" w:type="dxa"/>
+            <w:tcBorders/>
+            <w:shd w:fill="auto" w:val="clear"/>
+          </w:tcPr>
+          <w:p>
+            <w:pPr>
+              <w:pStyle w:val="Normal"/>
+              <w:jc w:val="both"/>
+              <w:rPr/>
+            </w:pPr>
+            <w:r>
+              <w:rPr/>
+            </w:r>
+          </w:p>
+        </w:tc>
+      </w:tr>
+      <w:tr>
+        <w:trPr/>
+        <w:tc>
+          <w:tcPr>
+            <w:tcW w:w="1689" w:type="dxa"/>
+            <w:tcBorders/>
+            <w:shd w:fill="auto" w:val="clear"/>
+          </w:tcPr>
+          <w:p>
+            <w:pPr>
+              <w:pStyle w:val="Normal"/>
+              <w:jc w:val="both"/>
+              <w:rPr/>
+            </w:pPr>
+            <w:r>
+              <w:rPr/>
+              <w:t>Código</w:t>
+            </w:r>
+          </w:p>
+        </w:tc>
+        <w:tc>
+          <w:tcPr>
+            <w:tcW w:w="1689" w:type="dxa"/>
+            <w:tcBorders/>
+            <w:shd w:fill="auto" w:val="clear"/>
+          </w:tcPr>
+          <w:p>
+            <w:pPr>
+              <w:pStyle w:val="Normal"/>
+              <w:jc w:val="both"/>
+              <w:rPr/>
+            </w:pPr>
+            <w:r>
+              <w:rPr/>
+              <w:t>Numérico</w:t>
+            </w:r>
+          </w:p>
+        </w:tc>
+        <w:tc>
+          <w:tcPr>
+            <w:tcW w:w="1266" w:type="dxa"/>
+            <w:tcBorders/>
+            <w:shd w:fill="auto" w:val="clear"/>
+          </w:tcPr>
+          <w:p>
+            <w:pPr>
+              <w:pStyle w:val="Normal"/>
+              <w:jc w:val="both"/>
+              <w:rPr/>
+            </w:pPr>
+            <w:r>
+              <w:rPr/>
+              <w:t>8</w:t>
+            </w:r>
+          </w:p>
+        </w:tc>
+        <w:tc>
+          <w:tcPr>
+            <w:tcW w:w="2112" w:type="dxa"/>
+            <w:tcBorders/>
+            <w:shd w:fill="auto" w:val="clear"/>
+          </w:tcPr>
+          <w:p>
+            <w:pPr>
+              <w:pStyle w:val="Normal"/>
+              <w:jc w:val="both"/>
+              <w:rPr/>
+            </w:pPr>
+            <w:r>
+              <w:rPr/>
+              <w:t>Obrigátório</w:t>
+            </w:r>
+          </w:p>
+        </w:tc>
+        <w:tc>
+          <w:tcPr>
+            <w:tcW w:w="1690" w:type="dxa"/>
+            <w:tcBorders/>
+            <w:shd w:fill="auto" w:val="clear"/>
+          </w:tcPr>
+          <w:p>
+            <w:pPr>
+              <w:pStyle w:val="Normal"/>
+              <w:jc w:val="both"/>
+              <w:rPr/>
+            </w:pPr>
+            <w:r>
+              <w:rPr/>
+            </w:r>
+          </w:p>
+        </w:tc>
+      </w:tr>
+      <w:tr>
+        <w:trPr/>
+        <w:tc>
+          <w:tcPr>
+            <w:tcW w:w="1689" w:type="dxa"/>
+            <w:tcBorders/>
+            <w:shd w:fill="auto" w:val="clear"/>
+          </w:tcPr>
+          <w:p>
+            <w:pPr>
+              <w:pStyle w:val="Normal"/>
+              <w:jc w:val="both"/>
+              <w:rPr/>
+            </w:pPr>
+            <w:r>
+              <w:rPr/>
+              <w:t>Titulação</w:t>
+            </w:r>
+          </w:p>
+        </w:tc>
+        <w:tc>
+          <w:tcPr>
+            <w:tcW w:w="1689" w:type="dxa"/>
+            <w:tcBorders/>
+            <w:shd w:fill="auto" w:val="clear"/>
+          </w:tcPr>
+          <w:p>
+            <w:pPr>
+              <w:pStyle w:val="Normal"/>
+              <w:jc w:val="both"/>
+              <w:rPr/>
+            </w:pPr>
+            <w:r>
+              <w:rPr/>
+              <w:t>Numérico</w:t>
+            </w:r>
+          </w:p>
+        </w:tc>
+        <w:tc>
+          <w:tcPr>
+            <w:tcW w:w="1266" w:type="dxa"/>
+            <w:tcBorders/>
+            <w:shd w:fill="auto" w:val="clear"/>
+          </w:tcPr>
+          <w:p>
+            <w:pPr>
+              <w:pStyle w:val="Normal"/>
+              <w:jc w:val="both"/>
+              <w:rPr/>
+            </w:pPr>
+            <w:r>
+              <w:rPr/>
+              <w:t>1</w:t>
+            </w:r>
+          </w:p>
+        </w:tc>
+        <w:tc>
+          <w:tcPr>
+            <w:tcW w:w="2112" w:type="dxa"/>
+            <w:tcBorders/>
+            <w:shd w:fill="auto" w:val="clear"/>
+          </w:tcPr>
+          <w:p>
+            <w:pPr>
+              <w:pStyle w:val="Normal"/>
+              <w:jc w:val="both"/>
+              <w:rPr/>
+            </w:pPr>
+            <w:r>
+              <w:rPr/>
+              <w:t>Obrigatório</w:t>
+            </w:r>
+          </w:p>
+          <w:p>
+            <w:pPr>
+              <w:pStyle w:val="Normal"/>
+              <w:jc w:val="both"/>
+              <w:rPr/>
+            </w:pPr>
+            <w:r>
+              <w:rPr/>
+            </w:r>
+          </w:p>
+          <w:p>
+            <w:pPr>
+              <w:pStyle w:val="Normal"/>
+              <w:jc w:val="both"/>
+              <w:rPr/>
+            </w:pPr>
+            <w:r>
+              <w:rPr/>
+              <w:t>Valores:</w:t>
+            </w:r>
+          </w:p>
+          <w:p>
+            <w:pPr>
+              <w:pStyle w:val="Normal"/>
+              <w:jc w:val="both"/>
+              <w:rPr/>
+            </w:pPr>
+            <w:r>
+              <w:rPr/>
+              <w:t>0 – Bacharel</w:t>
+            </w:r>
+          </w:p>
+          <w:p>
+            <w:pPr>
+              <w:pStyle w:val="Normal"/>
+              <w:jc w:val="both"/>
+              <w:rPr/>
+            </w:pPr>
+            <w:r>
+              <w:rPr/>
+              <w:t>1 – Especialista</w:t>
+            </w:r>
+          </w:p>
+          <w:p>
+            <w:pPr>
+              <w:pStyle w:val="Normal"/>
+              <w:jc w:val="both"/>
+              <w:rPr/>
+            </w:pPr>
+            <w:r>
+              <w:rPr/>
+              <w:t>2 – Mestre</w:t>
+            </w:r>
+          </w:p>
+          <w:p>
+            <w:pPr>
+              <w:pStyle w:val="Normal"/>
+              <w:jc w:val="both"/>
+              <w:rPr/>
+            </w:pPr>
+            <w:r>
+              <w:rPr/>
+              <w:t>3 - Doutor</w:t>
+            </w:r>
+          </w:p>
+        </w:tc>
+        <w:tc>
+          <w:tcPr>
+            <w:tcW w:w="1690" w:type="dxa"/>
+            <w:tcBorders/>
+            <w:shd w:fill="auto" w:val="clear"/>
+          </w:tcPr>
+          <w:p>
+            <w:pPr>
+              <w:pStyle w:val="Normal"/>
+              <w:jc w:val="both"/>
+              <w:rPr/>
+            </w:pPr>
+            <w:r>
+              <w:rPr/>
+            </w:r>
+          </w:p>
+        </w:tc>
+      </w:tr>
+      <w:tr>
+        <w:trPr/>
+        <w:tc>
+          <w:tcPr>
+            <w:tcW w:w="1689" w:type="dxa"/>
+            <w:tcBorders/>
+            <w:shd w:fill="auto" w:val="clear"/>
+          </w:tcPr>
+          <w:p>
+            <w:pPr>
+              <w:pStyle w:val="Normal"/>
+              <w:jc w:val="both"/>
+              <w:rPr/>
+            </w:pPr>
+            <w:r>
+              <w:rPr/>
+              <w:t>Data de Nascimento</w:t>
+            </w:r>
+          </w:p>
+        </w:tc>
+        <w:tc>
+          <w:tcPr>
+            <w:tcW w:w="1689" w:type="dxa"/>
+            <w:tcBorders/>
+            <w:shd w:fill="auto" w:val="clear"/>
+          </w:tcPr>
+          <w:p>
+            <w:pPr>
+              <w:pStyle w:val="Normal"/>
+              <w:jc w:val="both"/>
+              <w:rPr/>
+            </w:pPr>
+            <w:r>
+              <w:rPr/>
+              <w:t>Data</w:t>
+            </w:r>
+          </w:p>
+        </w:tc>
+        <w:tc>
+          <w:tcPr>
+            <w:tcW w:w="1266" w:type="dxa"/>
+            <w:tcBorders/>
+            <w:shd w:fill="auto" w:val="clear"/>
+          </w:tcPr>
+          <w:p>
+            <w:pPr>
+              <w:pStyle w:val="Normal"/>
+              <w:jc w:val="both"/>
+              <w:rPr/>
+            </w:pPr>
+            <w:r>
+              <w:rPr/>
+              <w:t>8</w:t>
+            </w:r>
+          </w:p>
+        </w:tc>
+        <w:tc>
+          <w:tcPr>
+            <w:tcW w:w="2112" w:type="dxa"/>
+            <w:tcBorders/>
+            <w:shd w:fill="auto" w:val="clear"/>
+          </w:tcPr>
+          <w:p>
+            <w:pPr>
+              <w:pStyle w:val="Normal"/>
+              <w:jc w:val="both"/>
+              <w:rPr/>
+            </w:pPr>
+            <w:r>
+              <w:rPr/>
+              <w:t>Obrigatório</w:t>
+            </w:r>
+          </w:p>
+          <w:p>
+            <w:pPr>
+              <w:pStyle w:val="Normal"/>
+              <w:jc w:val="both"/>
+              <w:rPr/>
+            </w:pPr>
+            <w:r>
+              <w:rPr/>
+              <w:t>DD/MM/YYYY</w:t>
+            </w:r>
+          </w:p>
+        </w:tc>
+        <w:tc>
+          <w:tcPr>
+            <w:tcW w:w="1690" w:type="dxa"/>
+            <w:tcBorders/>
+            <w:shd w:fill="auto" w:val="clear"/>
+          </w:tcPr>
+          <w:p>
+            <w:pPr>
+              <w:pStyle w:val="Normal"/>
+              <w:jc w:val="both"/>
+              <w:rPr/>
+            </w:pPr>
+            <w:r>
+              <w:rPr/>
+            </w:r>
+          </w:p>
+        </w:tc>
+      </w:tr>
+      <w:tr>
+        <w:trPr/>
+        <w:tc>
+          <w:tcPr>
+            <w:tcW w:w="1689" w:type="dxa"/>
+            <w:tcBorders/>
+            <w:shd w:fill="auto" w:val="clear"/>
+          </w:tcPr>
+          <w:p>
+            <w:pPr>
+              <w:pStyle w:val="Normal"/>
+              <w:jc w:val="both"/>
+              <w:rPr/>
+            </w:pPr>
+            <w:r>
+              <w:rPr/>
+              <w:t>Data de ingresso</w:t>
+            </w:r>
+          </w:p>
+        </w:tc>
+        <w:tc>
+          <w:tcPr>
+            <w:tcW w:w="1689" w:type="dxa"/>
+            <w:tcBorders/>
+            <w:shd w:fill="auto" w:val="clear"/>
+          </w:tcPr>
+          <w:p>
+            <w:pPr>
+              <w:pStyle w:val="Normal"/>
+              <w:jc w:val="both"/>
+              <w:rPr/>
+            </w:pPr>
+            <w:r>
+              <w:rPr/>
+              <w:t>Data</w:t>
+            </w:r>
+          </w:p>
+        </w:tc>
+        <w:tc>
+          <w:tcPr>
+            <w:tcW w:w="1266" w:type="dxa"/>
+            <w:tcBorders/>
+            <w:shd w:fill="auto" w:val="clear"/>
+          </w:tcPr>
+          <w:p>
+            <w:pPr>
+              <w:pStyle w:val="Normal"/>
+              <w:jc w:val="both"/>
+              <w:rPr/>
+            </w:pPr>
+            <w:r>
+              <w:rPr/>
+              <w:t>8</w:t>
+            </w:r>
+          </w:p>
+        </w:tc>
+        <w:tc>
+          <w:tcPr>
+            <w:tcW w:w="2112" w:type="dxa"/>
+            <w:tcBorders/>
+            <w:shd w:fill="auto" w:val="clear"/>
+          </w:tcPr>
+          <w:p>
+            <w:pPr>
+              <w:pStyle w:val="Normal"/>
+              <w:jc w:val="both"/>
+              <w:rPr/>
+            </w:pPr>
+            <w:r>
+              <w:rPr/>
+              <w:t>Obrigatório</w:t>
+            </w:r>
+          </w:p>
+          <w:p>
+            <w:pPr>
+              <w:pStyle w:val="Normal"/>
+              <w:jc w:val="both"/>
+              <w:rPr/>
+            </w:pPr>
+            <w:r>
+              <w:rPr/>
+              <w:t>DD/MM/YYYY</w:t>
+            </w:r>
+          </w:p>
+        </w:tc>
+        <w:tc>
+          <w:tcPr>
+            <w:tcW w:w="1690" w:type="dxa"/>
+            <w:tcBorders/>
+            <w:shd w:fill="auto" w:val="clear"/>
+          </w:tcPr>
+          <w:p>
+            <w:pPr>
+              <w:pStyle w:val="Normal"/>
+              <w:jc w:val="both"/>
+              <w:rPr/>
+            </w:pPr>
+            <w:r>
+              <w:rPr/>
+            </w:r>
+          </w:p>
+        </w:tc>
+      </w:tr>
+      <w:tr>
+        <w:trPr/>
+        <w:tc>
+          <w:tcPr>
+            <w:tcW w:w="1689" w:type="dxa"/>
+            <w:tcBorders/>
+            <w:shd w:fill="auto" w:val="clear"/>
+          </w:tcPr>
+          <w:p>
+            <w:pPr>
+              <w:pStyle w:val="Normal"/>
+              <w:jc w:val="both"/>
+              <w:rPr/>
+            </w:pPr>
+            <w:r>
+              <w:rPr/>
+              <w:t>Função</w:t>
+            </w:r>
+          </w:p>
+        </w:tc>
+        <w:tc>
+          <w:tcPr>
+            <w:tcW w:w="1689" w:type="dxa"/>
+            <w:tcBorders/>
+            <w:shd w:fill="auto" w:val="clear"/>
+          </w:tcPr>
+          <w:p>
+            <w:pPr>
+              <w:pStyle w:val="Normal"/>
+              <w:jc w:val="both"/>
+              <w:rPr/>
+            </w:pPr>
+            <w:r>
+              <w:rPr/>
+              <w:t>Texto</w:t>
+            </w:r>
+          </w:p>
+        </w:tc>
+        <w:tc>
+          <w:tcPr>
+            <w:tcW w:w="1266" w:type="dxa"/>
+            <w:tcBorders/>
+            <w:shd w:fill="auto" w:val="clear"/>
+          </w:tcPr>
+          <w:p>
+            <w:pPr>
+              <w:pStyle w:val="Normal"/>
+              <w:jc w:val="both"/>
+              <w:rPr/>
+            </w:pPr>
+            <w:r>
+              <w:rPr/>
+              <w:t>50</w:t>
+            </w:r>
+          </w:p>
+        </w:tc>
+        <w:tc>
+          <w:tcPr>
+            <w:tcW w:w="2112" w:type="dxa"/>
+            <w:tcBorders/>
+            <w:shd w:fill="auto" w:val="clear"/>
+          </w:tcPr>
+          <w:p>
+            <w:pPr>
+              <w:pStyle w:val="Normal"/>
+              <w:jc w:val="both"/>
+              <w:rPr/>
+            </w:pPr>
+            <w:r>
+              <w:rPr/>
+              <w:t>Opcional</w:t>
+            </w:r>
+          </w:p>
+        </w:tc>
+        <w:tc>
+          <w:tcPr>
+            <w:tcW w:w="1690" w:type="dxa"/>
+            <w:tcBorders/>
+            <w:shd w:fill="auto" w:val="clear"/>
+          </w:tcPr>
+          <w:p>
+            <w:pPr>
+              <w:pStyle w:val="Normal"/>
+              <w:jc w:val="both"/>
+              <w:rPr/>
+            </w:pPr>
+            <w:r>
+              <w:rPr/>
+            </w:r>
+          </w:p>
+        </w:tc>
+      </w:tr>
+    </w:tbl>
+    <w:p>
+      <w:pPr>
+        <w:pStyle w:val="Normal"/>
+        <w:jc w:val="both"/>
+        <w:rPr/>
+      </w:pPr>
+      <w:r>
+        <w:rPr/>
+      </w:r>
+    </w:p>
+    <w:p>
+      <w:pPr>
+        <w:pStyle w:val="Normal"/>
+        <w:jc w:val="both"/>
+        <w:rPr/>
+      </w:pPr>
+      <w:r>
+        <w:rPr/>
+      </w:r>
+    </w:p>
+    <w:p>
+      <w:pPr>
+        <w:pStyle w:val="Normal"/>
+        <w:jc w:val="both"/>
+        <w:rPr/>
+      </w:pPr>
+      <w:r>
+        <w:rPr/>
+        <w:t>Regra de Negócio #2: Inclusão/Alteração de Estudante</w:t>
+      </w:r>
+    </w:p>
+    <w:p>
+      <w:pPr>
+        <w:pStyle w:val="Normal"/>
+        <w:jc w:val="both"/>
+        <w:rPr/>
+      </w:pPr>
+      <w:r>
+        <w:rPr/>
       </w:r>
     </w:p>
     <w:p>
       <w:pPr>
         <w:pStyle w:val="ListParagraph"/>
         <w:numPr>
-          <w:ilvl w:val="1"/>
-          <w:numId w:val="2"/>
+          <w:ilvl w:val="0"/>
+          <w:numId w:val="3"/>
         </w:numPr>
         <w:jc w:val="both"/>
         <w:rPr/>
       </w:pPr>
       <w:r>
         <w:rPr/>
-        <w:t>O sistema apresenta a mensagem “Estudante não cadastrado”.</w:t>
+        <w:t>Não pode ocorrer duplicidade nos campos RG ou Código</w:t>
       </w:r>
     </w:p>
     <w:p>
       <w:pPr>
         <w:pStyle w:val="ListParagraph"/>
         <w:numPr>
-          <w:ilvl w:val="1"/>
-          <w:numId w:val="2"/>
+          <w:ilvl w:val="0"/>
+          <w:numId w:val="3"/>
         </w:numPr>
         <w:jc w:val="both"/>
         <w:rPr/>
       </w:pPr>
       <w:r>
-        <w:rPr/>
-        <w:t>O sistema volta ao passo P2.</w:t>
-      </w:r>
-    </w:p>
-    <w:p>
-      <w:pPr>
-        <w:pStyle w:val="Normal"/>
-        <w:jc w:val="both"/>
-        <w:rPr>
-          <w:u w:val="single"/>
-        </w:rPr>
-      </w:pPr>
-      <w:r>
-        <w:rPr/>
-      </w:r>
-    </w:p>
-    <w:p>
-      <w:pPr>
-        <w:pStyle w:val="Normal"/>
-        <w:jc w:val="both"/>
-        <w:rPr/>
-      </w:pPr>
-      <w:r>
-        <w:rPr/>
-      </w:r>
-    </w:p>
-    <w:p>
-      <w:pPr>
-        <w:pStyle w:val="Normal"/>
-        <w:jc w:val="both"/>
-        <w:rPr/>
-      </w:pPr>
-      <w:r>
-        <w:rPr/>
-      </w:r>
-    </w:p>
-    <w:p>
-      <w:pPr>
-        <w:pStyle w:val="Normal"/>
-        <w:jc w:val="both"/>
-        <w:rPr/>
-      </w:pPr>
-      <w:r>
-        <w:rPr/>
-      </w:r>
-    </w:p>
-    <w:p>
-      <w:pPr>
-        <w:pStyle w:val="Normal"/>
-        <w:jc w:val="center"/>
         <w:rPr>
           <w:sz w:val="32"/>
           <w:szCs w:val="32"/>
         </w:rPr>
-      </w:pPr>
-      <w:r>
-        <w:rPr>
-          <w:sz w:val="32"/>
-          <w:szCs w:val="32"/>
-        </w:rPr>
-        <w:t>Regras de Negócio</w:t>
-      </w:r>
-    </w:p>
-    <w:p>
-      <w:pPr>
-        <w:pStyle w:val="Normal"/>
-        <w:jc w:val="both"/>
-        <w:rPr/>
-      </w:pPr>
-      <w:r>
-        <w:rPr/>
-      </w:r>
-    </w:p>
-    <w:p>
-      <w:pPr>
-        <w:pStyle w:val="Normal"/>
-        <w:jc w:val="both"/>
-        <w:rPr/>
-      </w:pPr>
-      <w:r>
-        <w:rPr/>
-        <w:t>Regra de Negócio #1: Consulta de Estudante</w:t>
-      </w:r>
-    </w:p>
-    <w:p>
-      <w:pPr>
-        <w:pStyle w:val="Normal"/>
-        <w:jc w:val="both"/>
-        <w:rPr/>
-      </w:pPr>
-      <w:r>
-        <w:rPr/>
-        <w:tab/>
-        <w:t>Campo RG é obrigatório. Se não informado, apresentar a mensagem “Favor, informar RG”.</w:t>
-      </w:r>
-    </w:p>
-    <w:p>
-      <w:pPr>
-        <w:pStyle w:val="Normal"/>
-        <w:jc w:val="both"/>
-        <w:rPr/>
-      </w:pPr>
-      <w:r>
-        <w:rPr/>
-        <w:t>Regra de Negócio #2: Inclusão/Alteração de Estudante</w:t>
+        <w:t>O campo código deve ser gerado automaticamente pelo sistema e de forma incremental.</w:t>
       </w:r>
     </w:p>
     <w:sectPr>
@@ -814,6 +3180,181 @@
       </w:pPr>
     </w:lvl>
   </w:abstractNum>
+  <w:abstractNum w:abstractNumId="4">
+    <w:lvl w:ilvl="0">
+      <w:start w:val="1"/>
+      <w:numFmt w:val="decimal"/>
+      <w:lvlText w:val="P%1."/>
+      <w:lvlJc w:val="left"/>
+      <w:pPr>
+        <w:ind w:left="720" w:hanging="360"/>
+      </w:pPr>
+    </w:lvl>
+    <w:lvl w:ilvl="1">
+      <w:start w:val="1"/>
+      <w:numFmt w:val="lowerLetter"/>
+      <w:lvlText w:val="%2."/>
+      <w:lvlJc w:val="left"/>
+      <w:pPr>
+        <w:ind w:left="1440" w:hanging="360"/>
+      </w:pPr>
+    </w:lvl>
+    <w:lvl w:ilvl="2">
+      <w:start w:val="1"/>
+      <w:numFmt w:val="lowerRoman"/>
+      <w:lvlText w:val="%3."/>
+      <w:lvlJc w:val="right"/>
+      <w:pPr>
+        <w:ind w:left="2160" w:hanging="180"/>
+      </w:pPr>
+    </w:lvl>
+    <w:lvl w:ilvl="3">
+      <w:start w:val="1"/>
+      <w:numFmt w:val="decimal"/>
+      <w:lvlText w:val="%4."/>
+      <w:lvlJc w:val="left"/>
+      <w:pPr>
+        <w:ind w:left="2880" w:hanging="360"/>
+      </w:pPr>
+    </w:lvl>
+    <w:lvl w:ilvl="4">
+      <w:start w:val="1"/>
+      <w:numFmt w:val="lowerLetter"/>
+      <w:lvlText w:val="%5."/>
+      <w:lvlJc w:val="left"/>
+      <w:pPr>
+        <w:ind w:left="3600" w:hanging="360"/>
+      </w:pPr>
+    </w:lvl>
+    <w:lvl w:ilvl="5">
+      <w:start w:val="1"/>
+      <w:numFmt w:val="lowerRoman"/>
+      <w:lvlText w:val="%6."/>
+      <w:lvlJc w:val="right"/>
+      <w:pPr>
+        <w:ind w:left="4320" w:hanging="180"/>
+      </w:pPr>
+    </w:lvl>
+    <w:lvl w:ilvl="6">
+      <w:start w:val="1"/>
+      <w:numFmt w:val="decimal"/>
+      <w:lvlText w:val="%7."/>
+      <w:lvlJc w:val="left"/>
+      <w:pPr>
+        <w:ind w:left="5040" w:hanging="360"/>
+      </w:pPr>
+    </w:lvl>
+    <w:lvl w:ilvl="7">
+      <w:start w:val="1"/>
+      <w:numFmt w:val="lowerLetter"/>
+      <w:lvlText w:val="%8."/>
+      <w:lvlJc w:val="left"/>
+      <w:pPr>
+        <w:ind w:left="5760" w:hanging="360"/>
+      </w:pPr>
+    </w:lvl>
+    <w:lvl w:ilvl="8">
+      <w:start w:val="1"/>
+      <w:numFmt w:val="lowerRoman"/>
+      <w:lvlText w:val="%9."/>
+      <w:lvlJc w:val="right"/>
+      <w:pPr>
+        <w:ind w:left="6480" w:hanging="180"/>
+      </w:pPr>
+    </w:lvl>
+  </w:abstractNum>
+  <w:abstractNum w:abstractNumId="5">
+    <w:lvl w:ilvl="0">
+      <w:start w:val="1"/>
+      <w:numFmt w:val="none"/>
+      <w:suff w:val="nothing"/>
+      <w:lvlText w:val=""/>
+      <w:lvlJc w:val="left"/>
+      <w:pPr>
+        <w:ind w:left="0" w:hanging="0"/>
+      </w:pPr>
+    </w:lvl>
+    <w:lvl w:ilvl="1">
+      <w:start w:val="1"/>
+      <w:numFmt w:val="none"/>
+      <w:suff w:val="nothing"/>
+      <w:lvlText w:val=""/>
+      <w:lvlJc w:val="left"/>
+      <w:pPr>
+        <w:ind w:left="0" w:hanging="0"/>
+      </w:pPr>
+    </w:lvl>
+    <w:lvl w:ilvl="2">
+      <w:start w:val="1"/>
+      <w:numFmt w:val="none"/>
+      <w:suff w:val="nothing"/>
+      <w:lvlText w:val=""/>
+      <w:lvlJc w:val="left"/>
+      <w:pPr>
+        <w:ind w:left="0" w:hanging="0"/>
+      </w:pPr>
+    </w:lvl>
+    <w:lvl w:ilvl="3">
+      <w:start w:val="1"/>
+      <w:numFmt w:val="none"/>
+      <w:suff w:val="nothing"/>
+      <w:lvlText w:val=""/>
+      <w:lvlJc w:val="left"/>
+      <w:pPr>
+        <w:ind w:left="0" w:hanging="0"/>
+      </w:pPr>
+    </w:lvl>
+    <w:lvl w:ilvl="4">
+      <w:start w:val="1"/>
+      <w:numFmt w:val="none"/>
+      <w:suff w:val="nothing"/>
+      <w:lvlText w:val=""/>
+      <w:lvlJc w:val="left"/>
+      <w:pPr>
+        <w:ind w:left="0" w:hanging="0"/>
+      </w:pPr>
+    </w:lvl>
+    <w:lvl w:ilvl="5">
+      <w:start w:val="1"/>
+      <w:numFmt w:val="none"/>
+      <w:suff w:val="nothing"/>
+      <w:lvlText w:val=""/>
+      <w:lvlJc w:val="left"/>
+      <w:pPr>
+        <w:ind w:left="0" w:hanging="0"/>
+      </w:pPr>
+    </w:lvl>
+    <w:lvl w:ilvl="6">
+      <w:start w:val="1"/>
+      <w:numFmt w:val="none"/>
+      <w:suff w:val="nothing"/>
+      <w:lvlText w:val=""/>
+      <w:lvlJc w:val="left"/>
+      <w:pPr>
+        <w:ind w:left="0" w:hanging="0"/>
+      </w:pPr>
+    </w:lvl>
+    <w:lvl w:ilvl="7">
+      <w:start w:val="1"/>
+      <w:numFmt w:val="none"/>
+      <w:suff w:val="nothing"/>
+      <w:lvlText w:val=""/>
+      <w:lvlJc w:val="left"/>
+      <w:pPr>
+        <w:ind w:left="0" w:hanging="0"/>
+      </w:pPr>
+    </w:lvl>
+    <w:lvl w:ilvl="8">
+      <w:start w:val="1"/>
+      <w:numFmt w:val="none"/>
+      <w:suff w:val="nothing"/>
+      <w:lvlText w:val=""/>
+      <w:lvlJc w:val="left"/>
+      <w:pPr>
+        <w:ind w:left="0" w:hanging="0"/>
+      </w:pPr>
+    </w:lvl>
+  </w:abstractNum>
   <w:num w:numId="1">
     <w:abstractNumId w:val="1"/>
   </w:num>
@@ -822,6 +3363,12 @@
   </w:num>
   <w:num w:numId="3">
     <w:abstractNumId w:val="3"/>
+  </w:num>
+  <w:num w:numId="4">
+    <w:abstractNumId w:val="4"/>
+  </w:num>
+  <w:num w:numId="5">
+    <w:abstractNumId w:val="5"/>
   </w:num>
 </w:numbering>
 </file>
@@ -832,7 +3379,6 @@
     <w:rPrDefault>
       <w:rPr>
         <w:rFonts w:ascii="Cambria" w:hAnsi="Cambria" w:eastAsia="ＭＳ 明朝" w:cs="" w:asciiTheme="minorHAnsi" w:cstheme="minorBidi" w:eastAsiaTheme="minorEastAsia" w:hAnsiTheme="minorHAnsi"/>
-        <w:sz w:val="24"/>
         <w:szCs w:val="24"/>
         <w:lang w:val="pt-BR" w:eastAsia="en-US" w:bidi="ar-SA"/>
       </w:rPr>
@@ -1008,7 +3554,7 @@
   <w:style w:type="paragraph" w:styleId="Ttulo">
     <w:name w:val="Título"/>
     <w:basedOn w:val="Normal"/>
-    <w:next w:val="Corpodetexto"/>
+    <w:next w:val="Corpodotexto"/>
     <w:qFormat/>
     <w:pPr>
       <w:keepNext w:val="true"/>
@@ -1020,7 +3566,7 @@
       <w:szCs w:val="28"/>
     </w:rPr>
   </w:style>
-  <w:style w:type="paragraph" w:styleId="Corpodetexto">
+  <w:style w:type="paragraph" w:styleId="Corpodotexto">
     <w:name w:val="Body Text"/>
     <w:basedOn w:val="Normal"/>
     <w:pPr>
@@ -1030,7 +3576,7 @@
   </w:style>
   <w:style w:type="paragraph" w:styleId="Lista">
     <w:name w:val="List"/>
-    <w:basedOn w:val="Corpodetexto"/>
+    <w:basedOn w:val="Corpodotexto"/>
     <w:pPr/>
     <w:rPr>
       <w:rFonts w:cs="Lohit Devanagari"/>

</xml_diff>